<commit_message>
Added comments and future possible improvement to the mountainBall environment, cleaned environment and updated results of last week post and this week project
</commit_message>
<xml_diff>
--- a/openAI_exercises/mountainCar/qlearning/results/resultados.docx
+++ b/openAI_exercises/mountainCar/qlearning/results/resultados.docx
@@ -194,21 +194,7 @@
         <w:rPr>
           <w:lang w:val="en-US"/>
         </w:rPr>
-        <w:t xml:space="preserve">def </w:t>
-      </w:r>
-      <w:proofErr w:type="spellStart"/>
-      <w:r>
-        <w:rPr>
-          <w:lang w:val="en-US"/>
-        </w:rPr>
-        <w:t>get_reward</w:t>
-      </w:r>
-      <w:proofErr w:type="spellEnd"/>
-      <w:r>
-        <w:rPr>
-          <w:lang w:val="en-US"/>
-        </w:rPr>
-        <w:t>(state):</w:t>
+        <w:t>def get_reward(state):</w:t>
       </w:r>
     </w:p>
     <w:p>
@@ -887,21 +873,7 @@
         <w:rPr>
           <w:lang w:val="en-US"/>
         </w:rPr>
-        <w:t xml:space="preserve">def </w:t>
-      </w:r>
-      <w:proofErr w:type="spellStart"/>
-      <w:r>
-        <w:rPr>
-          <w:lang w:val="en-US"/>
-        </w:rPr>
-        <w:t>get_reward</w:t>
-      </w:r>
-      <w:proofErr w:type="spellEnd"/>
-      <w:r>
-        <w:rPr>
-          <w:lang w:val="en-US"/>
-        </w:rPr>
-        <w:t>(state, step):</w:t>
+        <w:t>def get_reward(state, step):</w:t>
       </w:r>
     </w:p>
     <w:p>
@@ -1227,21 +1199,7 @@
         <w:rPr>
           <w:lang w:val="en-US"/>
         </w:rPr>
-        <w:t xml:space="preserve">def </w:t>
-      </w:r>
-      <w:proofErr w:type="spellStart"/>
-      <w:r>
-        <w:rPr>
-          <w:lang w:val="en-US"/>
-        </w:rPr>
-        <w:t>get_reward</w:t>
-      </w:r>
-      <w:proofErr w:type="spellEnd"/>
-      <w:r>
-        <w:rPr>
-          <w:lang w:val="en-US"/>
-        </w:rPr>
-        <w:t>(state, step):</w:t>
+        <w:t>def get_reward(state, step):</w:t>
       </w:r>
     </w:p>
     <w:p>
@@ -1536,21 +1494,7 @@
         <w:rPr>
           <w:lang w:val="en-US"/>
         </w:rPr>
-        <w:t xml:space="preserve">def </w:t>
-      </w:r>
-      <w:proofErr w:type="spellStart"/>
-      <w:r>
-        <w:rPr>
-          <w:lang w:val="en-US"/>
-        </w:rPr>
-        <w:t>get_reward</w:t>
-      </w:r>
-      <w:proofErr w:type="spellEnd"/>
-      <w:r>
-        <w:rPr>
-          <w:lang w:val="en-US"/>
-        </w:rPr>
-        <w:t>(state, step):</w:t>
+        <w:t>def get_reward(state, step):</w:t>
       </w:r>
     </w:p>
     <w:p>
@@ -2193,21 +2137,7 @@
         <w:rPr>
           <w:lang w:val="en-US"/>
         </w:rPr>
-        <w:t xml:space="preserve">def </w:t>
-      </w:r>
-      <w:proofErr w:type="spellStart"/>
-      <w:r>
-        <w:rPr>
-          <w:lang w:val="en-US"/>
-        </w:rPr>
-        <w:t>get_reward</w:t>
-      </w:r>
-      <w:proofErr w:type="spellEnd"/>
-      <w:r>
-        <w:rPr>
-          <w:lang w:val="en-US"/>
-        </w:rPr>
-        <w:t>(state, step):</w:t>
+        <w:t>def get_reward(state, step):</w:t>
       </w:r>
     </w:p>
     <w:p>
@@ -2556,9 +2486,8 @@
           <w:szCs w:val="24"/>
           <w:lang w:val="en-US"/>
         </w:rPr>
-        <w:t xml:space="preserve"> and less decay of </w:t>
-      </w:r>
-      <w:proofErr w:type="spellStart"/>
+        <w:t xml:space="preserve"> and less decay of exploration_rate</w:t>
+      </w:r>
       <w:r>
         <w:rPr>
           <w:color w:val="FF0000"/>
@@ -2566,16 +2495,6 @@
           <w:szCs w:val="24"/>
           <w:lang w:val="en-US"/>
         </w:rPr>
-        <w:t>exploration_rate</w:t>
-      </w:r>
-      <w:proofErr w:type="spellEnd"/>
-      <w:r>
-        <w:rPr>
-          <w:color w:val="FF0000"/>
-          <w:sz w:val="24"/>
-          <w:szCs w:val="24"/>
-          <w:lang w:val="en-US"/>
-        </w:rPr>
         <w:t>.</w:t>
       </w:r>
     </w:p>
@@ -2669,21 +2588,7 @@
         <w:rPr>
           <w:lang w:val="en-US"/>
         </w:rPr>
-        <w:t xml:space="preserve">def </w:t>
-      </w:r>
-      <w:proofErr w:type="spellStart"/>
-      <w:r>
-        <w:rPr>
-          <w:lang w:val="en-US"/>
-        </w:rPr>
-        <w:t>get_reward</w:t>
-      </w:r>
-      <w:proofErr w:type="spellEnd"/>
-      <w:r>
-        <w:rPr>
-          <w:lang w:val="en-US"/>
-        </w:rPr>
-        <w:t>(state, step):</w:t>
+        <w:t>def get_reward(state, step):</w:t>
       </w:r>
     </w:p>
     <w:p>
@@ -3019,21 +2924,7 @@
         <w:rPr>
           <w:lang w:val="en-US"/>
         </w:rPr>
-        <w:t xml:space="preserve">def </w:t>
-      </w:r>
-      <w:proofErr w:type="spellStart"/>
-      <w:r>
-        <w:rPr>
-          <w:lang w:val="en-US"/>
-        </w:rPr>
-        <w:t>get_reward</w:t>
-      </w:r>
-      <w:proofErr w:type="spellEnd"/>
-      <w:r>
-        <w:rPr>
-          <w:lang w:val="en-US"/>
-        </w:rPr>
-        <w:t>(state, step):</w:t>
+        <w:t>def get_reward(state, step):</w:t>
       </w:r>
     </w:p>
     <w:p>
@@ -3634,21 +3525,7 @@
         <w:rPr>
           <w:lang w:val="en-US"/>
         </w:rPr>
-        <w:t xml:space="preserve">def </w:t>
-      </w:r>
-      <w:proofErr w:type="spellStart"/>
-      <w:r>
-        <w:rPr>
-          <w:lang w:val="en-US"/>
-        </w:rPr>
-        <w:t>get_reward</w:t>
-      </w:r>
-      <w:proofErr w:type="spellEnd"/>
-      <w:r>
-        <w:rPr>
-          <w:lang w:val="en-US"/>
-        </w:rPr>
-        <w:t>(state, step):</w:t>
+        <w:t>def get_reward(state, step):</w:t>
       </w:r>
     </w:p>
     <w:p>
@@ -3993,21 +3870,7 @@
         <w:rPr>
           <w:lang w:val="en-US"/>
         </w:rPr>
-        <w:t xml:space="preserve">def </w:t>
-      </w:r>
-      <w:proofErr w:type="spellStart"/>
-      <w:r>
-        <w:rPr>
-          <w:lang w:val="en-US"/>
-        </w:rPr>
-        <w:t>get_reward</w:t>
-      </w:r>
-      <w:proofErr w:type="spellEnd"/>
-      <w:r>
-        <w:rPr>
-          <w:lang w:val="en-US"/>
-        </w:rPr>
-        <w:t>(state, step):</w:t>
+        <w:t>def get_reward(state, step):</w:t>
       </w:r>
     </w:p>
     <w:p>
@@ -4059,21 +3922,7 @@
         <w:rPr>
           <w:lang w:val="en-US"/>
         </w:rPr>
-        <w:t xml:space="preserve">    </w:t>
-      </w:r>
-      <w:proofErr w:type="spellStart"/>
-      <w:r>
-        <w:rPr>
-          <w:lang w:val="en-US"/>
-        </w:rPr>
-        <w:t>elif</w:t>
-      </w:r>
-      <w:proofErr w:type="spellEnd"/>
-      <w:r>
-        <w:rPr>
-          <w:lang w:val="en-US"/>
-        </w:rPr>
-        <w:t xml:space="preserve"> state[0]&lt;=-0.7:</w:t>
+        <w:t xml:space="preserve">    elif state[0]&lt;=-0.7:</w:t>
       </w:r>
     </w:p>
     <w:p>
@@ -4099,21 +3948,7 @@
         <w:rPr>
           <w:lang w:val="en-US"/>
         </w:rPr>
-        <w:t xml:space="preserve">    </w:t>
-      </w:r>
-      <w:proofErr w:type="spellStart"/>
-      <w:r>
-        <w:rPr>
-          <w:lang w:val="en-US"/>
-        </w:rPr>
-        <w:t>elif</w:t>
-      </w:r>
-      <w:proofErr w:type="spellEnd"/>
-      <w:r>
-        <w:rPr>
-          <w:lang w:val="en-US"/>
-        </w:rPr>
-        <w:t xml:space="preserve"> state[0]&gt;-0.7 and state[0]&lt;=-0.3:</w:t>
+        <w:t xml:space="preserve">    elif state[0]&gt;-0.7 and state[0]&lt;=-0.3:</w:t>
       </w:r>
     </w:p>
     <w:p>
@@ -4139,21 +3974,7 @@
         <w:rPr>
           <w:lang w:val="en-US"/>
         </w:rPr>
-        <w:t xml:space="preserve">    </w:t>
-      </w:r>
-      <w:proofErr w:type="spellStart"/>
-      <w:r>
-        <w:rPr>
-          <w:lang w:val="en-US"/>
-        </w:rPr>
-        <w:t>elif</w:t>
-      </w:r>
-      <w:proofErr w:type="spellEnd"/>
-      <w:r>
-        <w:rPr>
-          <w:lang w:val="en-US"/>
-        </w:rPr>
-        <w:t xml:space="preserve"> state[0]&gt;-0.3 and state[0]&lt;=0:</w:t>
+        <w:t xml:space="preserve">    elif state[0]&gt;-0.3 and state[0]&lt;=0:</w:t>
       </w:r>
     </w:p>
     <w:p>
@@ -4214,138 +4035,24 @@
           <w:lang w:val="en-US"/>
         </w:rPr>
       </w:pPr>
-      <w:proofErr w:type="spellStart"/>
-      <w:r>
-        <w:rPr>
-          <w:lang w:val="en-US"/>
-        </w:rPr>
-        <w:t>self.exploration_rate</w:t>
-      </w:r>
-      <w:proofErr w:type="spellEnd"/>
-      <w:r>
-        <w:rPr>
-          <w:lang w:val="en-US"/>
-        </w:rPr>
-        <w:t>[</w:t>
-      </w:r>
-      <w:proofErr w:type="spellStart"/>
-      <w:r>
-        <w:rPr>
-          <w:lang w:val="en-US"/>
-        </w:rPr>
-        <w:t>state_adj</w:t>
-      </w:r>
-      <w:proofErr w:type="spellEnd"/>
-      <w:r>
-        <w:rPr>
-          <w:lang w:val="en-US"/>
-        </w:rPr>
-        <w:t>[1]][</w:t>
-      </w:r>
-      <w:proofErr w:type="spellStart"/>
-      <w:r>
-        <w:rPr>
-          <w:lang w:val="en-US"/>
-        </w:rPr>
-        <w:t>state_adj</w:t>
-      </w:r>
-      <w:proofErr w:type="spellEnd"/>
-      <w:r>
-        <w:rPr>
-          <w:lang w:val="en-US"/>
-        </w:rPr>
-        <w:t>[0]] *= EXPLORATION_DECAY</w:t>
-      </w:r>
-    </w:p>
-    <w:p>
-      <w:pPr>
-        <w:rPr>
-          <w:lang w:val="en-US"/>
-        </w:rPr>
-      </w:pPr>
-      <w:proofErr w:type="spellStart"/>
-      <w:r>
-        <w:rPr>
-          <w:lang w:val="en-US"/>
-        </w:rPr>
-        <w:t>self.exploration_rate</w:t>
-      </w:r>
-      <w:proofErr w:type="spellEnd"/>
-      <w:r>
-        <w:rPr>
-          <w:lang w:val="en-US"/>
-        </w:rPr>
-        <w:t>[</w:t>
-      </w:r>
-      <w:proofErr w:type="spellStart"/>
-      <w:r>
-        <w:rPr>
-          <w:lang w:val="en-US"/>
-        </w:rPr>
-        <w:t>state_adj</w:t>
-      </w:r>
-      <w:proofErr w:type="spellEnd"/>
-      <w:r>
-        <w:rPr>
-          <w:lang w:val="en-US"/>
-        </w:rPr>
-        <w:t>[1]][</w:t>
-      </w:r>
-      <w:proofErr w:type="spellStart"/>
-      <w:r>
-        <w:rPr>
-          <w:lang w:val="en-US"/>
-        </w:rPr>
-        <w:t>state_adj</w:t>
-      </w:r>
-      <w:proofErr w:type="spellEnd"/>
-      <w:r>
-        <w:rPr>
-          <w:lang w:val="en-US"/>
-        </w:rPr>
-        <w:t xml:space="preserve">[0]] = max(EXPLORATION_MIN, </w:t>
-      </w:r>
-      <w:proofErr w:type="spellStart"/>
-      <w:r>
-        <w:rPr>
-          <w:lang w:val="en-US"/>
-        </w:rPr>
-        <w:t>self.exploration_rate</w:t>
-      </w:r>
-      <w:proofErr w:type="spellEnd"/>
-      <w:r>
-        <w:rPr>
-          <w:lang w:val="en-US"/>
-        </w:rPr>
-        <w:t>[</w:t>
-      </w:r>
-      <w:proofErr w:type="spellStart"/>
-      <w:r>
-        <w:rPr>
-          <w:lang w:val="en-US"/>
-        </w:rPr>
-        <w:t>state_adj</w:t>
-      </w:r>
-      <w:proofErr w:type="spellEnd"/>
-      <w:r>
-        <w:rPr>
-          <w:lang w:val="en-US"/>
-        </w:rPr>
-        <w:t>[1]][</w:t>
-      </w:r>
-      <w:proofErr w:type="spellStart"/>
-      <w:r>
-        <w:rPr>
-          <w:lang w:val="en-US"/>
-        </w:rPr>
-        <w:t>state_adj</w:t>
-      </w:r>
-      <w:proofErr w:type="spellEnd"/>
-      <w:r>
-        <w:rPr>
-          <w:lang w:val="en-US"/>
-        </w:rPr>
-        <w:t>[0]])</w:t>
+      <w:r>
+        <w:rPr>
+          <w:lang w:val="en-US"/>
+        </w:rPr>
+        <w:t>self.exploration_rate[state_adj[1]][state_adj[0]] *= EXPLORATION_DECAY</w:t>
+      </w:r>
+    </w:p>
+    <w:p>
+      <w:pPr>
+        <w:rPr>
+          <w:lang w:val="en-US"/>
+        </w:rPr>
+      </w:pPr>
+      <w:r>
+        <w:rPr>
+          <w:lang w:val="en-US"/>
+        </w:rPr>
+        <w:t>self.exploration_rate[state_adj[1]][state_adj[0]] = max(EXPLORATION_MIN, self.exploration_rate[state_adj[1]][state_adj[0]])</w:t>
       </w:r>
     </w:p>
     <w:p>
@@ -4423,23 +4130,7 @@
           <w:lang w:val="en-US"/>
         </w:rPr>
         <w:lastRenderedPageBreak/>
-        <w:t xml:space="preserve">Same than previous one but decreasing the </w:t>
-      </w:r>
-      <w:proofErr w:type="spellStart"/>
-      <w:r>
-        <w:rPr>
-          <w:color w:val="FF0000"/>
-          <w:lang w:val="en-US"/>
-        </w:rPr>
-        <w:t>exploration_decay</w:t>
-      </w:r>
-      <w:proofErr w:type="spellEnd"/>
-      <w:r>
-        <w:rPr>
-          <w:color w:val="FF0000"/>
-          <w:lang w:val="en-US"/>
-        </w:rPr>
-        <w:t>. In previous case some states remained in a high exploration rate forever.</w:t>
+        <w:t>Same than previous one but decreasing the exploration_decay. In previous case some states remained in a high exploration rate forever.</w:t>
       </w:r>
     </w:p>
     <w:p>
@@ -4536,23 +4227,7 @@
           <w:color w:val="FF0000"/>
           <w:lang w:val="en-US"/>
         </w:rPr>
-        <w:t xml:space="preserve"> the </w:t>
-      </w:r>
-      <w:proofErr w:type="spellStart"/>
-      <w:r>
-        <w:rPr>
-          <w:color w:val="FF0000"/>
-          <w:lang w:val="en-US"/>
-        </w:rPr>
-        <w:t>exploration_decay</w:t>
-      </w:r>
-      <w:proofErr w:type="spellEnd"/>
-      <w:r>
-        <w:rPr>
-          <w:color w:val="FF0000"/>
-          <w:lang w:val="en-US"/>
-        </w:rPr>
-        <w:t>. In previous case some states remained in a high exploration rate forever.</w:t>
+        <w:t xml:space="preserve"> the exploration_decay. In previous case some states remained in a high exploration rate forever.</w:t>
       </w:r>
     </w:p>
     <w:p>
@@ -4690,7 +4365,14 @@
           <w:color w:val="FF0000"/>
           <w:lang w:val="en-US"/>
         </w:rPr>
-        <w:t>An exploration rate per state, a higher learning rate and a gap between some rewards levels.</w:t>
+        <w:t>A</w:t>
+      </w:r>
+      <w:r>
+        <w:rPr>
+          <w:color w:val="FF0000"/>
+          <w:lang w:val="en-US"/>
+        </w:rPr>
+        <w:t xml:space="preserve"> higher learning rate and a gap between some rewards levels.</w:t>
       </w:r>
     </w:p>
     <w:p>
@@ -4732,19 +4414,6 @@
           <w:lang w:val="en-US"/>
         </w:rPr>
       </w:pPr>
-      <w:r>
-        <w:rPr>
-          <w:lang w:val="en-US"/>
-        </w:rPr>
-        <w:t>EXPLORATION_STEPS_PER_STATE=100</w:t>
-      </w:r>
-    </w:p>
-    <w:p>
-      <w:pPr>
-        <w:rPr>
-          <w:lang w:val="en-US"/>
-        </w:rPr>
-      </w:pPr>
     </w:p>
     <w:p>
       <w:pPr>
@@ -4855,21 +4524,7 @@
         <w:rPr>
           <w:lang w:val="en-US"/>
         </w:rPr>
-        <w:t xml:space="preserve">def </w:t>
-      </w:r>
-      <w:proofErr w:type="spellStart"/>
-      <w:r>
-        <w:rPr>
-          <w:lang w:val="en-US"/>
-        </w:rPr>
-        <w:t>get_reward</w:t>
-      </w:r>
-      <w:proofErr w:type="spellEnd"/>
-      <w:r>
-        <w:rPr>
-          <w:lang w:val="en-US"/>
-        </w:rPr>
-        <w:t>(state, step):</w:t>
+        <w:t>def get_reward(state, step):</w:t>
       </w:r>
     </w:p>
     <w:p>
@@ -5017,6 +4672,7 @@
       </w:pPr>
       <w:r>
         <w:rPr>
+          <w:noProof/>
           <w:lang w:val="en-US"/>
         </w:rPr>
         <w:lastRenderedPageBreak/>
@@ -5065,6 +4721,7 @@
       </w:pPr>
       <w:r>
         <w:rPr>
+          <w:noProof/>
           <w:lang w:val="en-US"/>
         </w:rPr>
         <w:drawing>
@@ -5292,20 +4949,6 @@
     <w:p>
       <w:pPr>
         <w:rPr>
-          <w:lang w:val="en-US"/>
-        </w:rPr>
-      </w:pPr>
-    </w:p>
-    <w:p>
-      <w:pPr>
-        <w:rPr>
-          <w:lang w:val="en-US"/>
-        </w:rPr>
-      </w:pPr>
-    </w:p>
-    <w:p>
-      <w:pPr>
-        <w:rPr>
           <w:color w:val="FF0000"/>
           <w:lang w:val="en-US"/>
         </w:rPr>
@@ -5317,21 +4960,33 @@
         </w:rPr>
         <w:t xml:space="preserve">The case identified as optimal during the previous exploration. </w:t>
       </w:r>
-      <w:proofErr w:type="gramStart"/>
-      <w:r>
-        <w:rPr>
-          <w:color w:val="FF0000"/>
-          <w:lang w:val="en-US"/>
-        </w:rPr>
-        <w:t>Similar to</w:t>
-      </w:r>
-      <w:proofErr w:type="gramEnd"/>
-      <w:r>
-        <w:rPr>
-          <w:color w:val="FF0000"/>
-          <w:lang w:val="en-US"/>
-        </w:rPr>
-        <w:t xml:space="preserve"> previous but the expl</w:t>
+      <w:r>
+        <w:rPr>
+          <w:color w:val="FF0000"/>
+          <w:lang w:val="en-US"/>
+        </w:rPr>
+        <w:t>Like</w:t>
+      </w:r>
+      <w:r>
+        <w:rPr>
+          <w:color w:val="FF0000"/>
+          <w:lang w:val="en-US"/>
+        </w:rPr>
+        <w:t xml:space="preserve"> previous</w:t>
+      </w:r>
+      <w:r>
+        <w:rPr>
+          <w:color w:val="FF0000"/>
+          <w:lang w:val="en-US"/>
+        </w:rPr>
+        <w:t xml:space="preserve"> one</w:t>
+      </w:r>
+      <w:r>
+        <w:rPr>
+          <w:color w:val="FF0000"/>
+          <w:lang w:val="en-US"/>
+        </w:rPr>
+        <w:t xml:space="preserve"> but the expl</w:t>
       </w:r>
       <w:r>
         <w:rPr>
@@ -5345,7 +5000,21 @@
           <w:color w:val="FF0000"/>
           <w:lang w:val="en-US"/>
         </w:rPr>
-        <w:t>ration rate is not calculated by state</w:t>
+        <w:t xml:space="preserve">ration rate is </w:t>
+      </w:r>
+      <w:r>
+        <w:rPr>
+          <w:color w:val="FF0000"/>
+          <w:lang w:val="en-US"/>
+        </w:rPr>
+        <w:t>now</w:t>
+      </w:r>
+      <w:r>
+        <w:rPr>
+          <w:color w:val="FF0000"/>
+          <w:lang w:val="en-US"/>
+        </w:rPr>
+        <w:t xml:space="preserve"> calculated by state</w:t>
       </w:r>
     </w:p>
     <w:p>
@@ -5457,188 +5126,54 @@
         <w:rPr>
           <w:lang w:val="en-US"/>
         </w:rPr>
+        <w:t>EXPLORATION_MIN = 0.05</w:t>
+      </w:r>
+    </w:p>
+    <w:p>
+      <w:pPr>
+        <w:rPr>
+          <w:lang w:val="en-US"/>
+        </w:rPr>
+      </w:pPr>
+      <w:r>
+        <w:rPr>
+          <w:lang w:val="en-US"/>
+        </w:rPr>
+        <w:t>EXPLORATION_DECAY = 0.75</w:t>
+      </w:r>
+    </w:p>
+    <w:p>
+      <w:pPr>
+        <w:rPr>
+          <w:lang w:val="en-US"/>
+        </w:rPr>
+      </w:pPr>
+      <w:r>
+        <w:rPr>
+          <w:lang w:val="en-US"/>
+        </w:rPr>
         <w:lastRenderedPageBreak/>
-        <w:t>EXPLORATION_MIN = 0.05</w:t>
-      </w:r>
-    </w:p>
-    <w:p>
-      <w:pPr>
-        <w:rPr>
-          <w:lang w:val="en-US"/>
-        </w:rPr>
-      </w:pPr>
-      <w:r>
-        <w:rPr>
-          <w:lang w:val="en-US"/>
-        </w:rPr>
-        <w:t>EXPLORATION_DECAY = 0.75</w:t>
-      </w:r>
-    </w:p>
-    <w:p>
-      <w:pPr>
-        <w:rPr>
-          <w:lang w:val="en-US"/>
-        </w:rPr>
-      </w:pPr>
-      <w:proofErr w:type="spellStart"/>
-      <w:r>
-        <w:rPr>
-          <w:lang w:val="en-US"/>
-        </w:rPr>
-        <w:t>self.exploration_rate</w:t>
-      </w:r>
-      <w:proofErr w:type="spellEnd"/>
-      <w:r>
-        <w:rPr>
-          <w:lang w:val="en-US"/>
-        </w:rPr>
-        <w:t>[</w:t>
-      </w:r>
-      <w:proofErr w:type="spellStart"/>
-      <w:r>
-        <w:rPr>
-          <w:lang w:val="en-US"/>
-        </w:rPr>
-        <w:t>state_adj</w:t>
-      </w:r>
-      <w:proofErr w:type="spellEnd"/>
-      <w:r>
-        <w:rPr>
-          <w:lang w:val="en-US"/>
-        </w:rPr>
-        <w:t>[1]][</w:t>
-      </w:r>
-      <w:proofErr w:type="spellStart"/>
-      <w:r>
-        <w:rPr>
-          <w:lang w:val="en-US"/>
-        </w:rPr>
-        <w:t>state_adj</w:t>
-      </w:r>
-      <w:proofErr w:type="spellEnd"/>
-      <w:r>
-        <w:rPr>
-          <w:lang w:val="en-US"/>
-        </w:rPr>
-        <w:t xml:space="preserve">[0]] *= EXPLORATION_DECAY </w:t>
-      </w:r>
-      <w:proofErr w:type="spellStart"/>
-      <w:r>
-        <w:rPr>
-          <w:lang w:val="en-US"/>
-        </w:rPr>
-        <w:t>self.exploration_rate</w:t>
-      </w:r>
-      <w:proofErr w:type="spellEnd"/>
-      <w:r>
-        <w:rPr>
-          <w:lang w:val="en-US"/>
-        </w:rPr>
-        <w:t>[</w:t>
-      </w:r>
-      <w:proofErr w:type="spellStart"/>
-      <w:r>
-        <w:rPr>
-          <w:lang w:val="en-US"/>
-        </w:rPr>
-        <w:t>state_adj</w:t>
-      </w:r>
-      <w:proofErr w:type="spellEnd"/>
-      <w:r>
-        <w:rPr>
-          <w:lang w:val="en-US"/>
-        </w:rPr>
-        <w:t>[1]][</w:t>
-      </w:r>
-      <w:proofErr w:type="spellStart"/>
-      <w:r>
-        <w:rPr>
-          <w:lang w:val="en-US"/>
-        </w:rPr>
-        <w:t>state_adj</w:t>
-      </w:r>
-      <w:proofErr w:type="spellEnd"/>
-      <w:r>
-        <w:rPr>
-          <w:lang w:val="en-US"/>
-        </w:rPr>
-        <w:t xml:space="preserve">[0]] = max(EXPLORATION_MIN, </w:t>
-      </w:r>
-      <w:proofErr w:type="spellStart"/>
-      <w:r>
-        <w:rPr>
-          <w:lang w:val="en-US"/>
-        </w:rPr>
-        <w:t>self.exploration_rate</w:t>
-      </w:r>
-      <w:proofErr w:type="spellEnd"/>
-      <w:r>
-        <w:rPr>
-          <w:lang w:val="en-US"/>
-        </w:rPr>
-        <w:t>[</w:t>
-      </w:r>
-      <w:proofErr w:type="spellStart"/>
-      <w:r>
-        <w:rPr>
-          <w:lang w:val="en-US"/>
-        </w:rPr>
-        <w:t>state_adj</w:t>
-      </w:r>
-      <w:proofErr w:type="spellEnd"/>
-      <w:r>
-        <w:rPr>
-          <w:lang w:val="en-US"/>
-        </w:rPr>
-        <w:t>[1]][</w:t>
-      </w:r>
-      <w:proofErr w:type="spellStart"/>
-      <w:r>
-        <w:rPr>
-          <w:lang w:val="en-US"/>
-        </w:rPr>
-        <w:t>state_adj</w:t>
-      </w:r>
-      <w:proofErr w:type="spellEnd"/>
-      <w:r>
-        <w:rPr>
-          <w:lang w:val="en-US"/>
-        </w:rPr>
-        <w:t>[0]])</w:t>
-      </w:r>
-    </w:p>
-    <w:p>
-      <w:pPr>
-        <w:rPr>
-          <w:lang w:val="en-US"/>
-        </w:rPr>
-      </w:pPr>
-    </w:p>
-    <w:p>
-      <w:pPr>
-        <w:rPr>
-          <w:lang w:val="en-US"/>
-        </w:rPr>
-      </w:pPr>
-      <w:r>
-        <w:rPr>
-          <w:lang w:val="en-US"/>
-        </w:rPr>
-        <w:t xml:space="preserve">def </w:t>
-      </w:r>
-      <w:proofErr w:type="spellStart"/>
-      <w:r>
-        <w:rPr>
-          <w:lang w:val="en-US"/>
-        </w:rPr>
-        <w:t>get_reward</w:t>
-      </w:r>
-      <w:proofErr w:type="spellEnd"/>
-      <w:r>
-        <w:rPr>
-          <w:lang w:val="en-US"/>
-        </w:rPr>
-        <w:t>(state, step):</w:t>
+        <w:t>self.exploration_rate[state_adj[1]][state_adj[0]] *= EXPLORATION_DECAY self.exploration_rate[state_adj[1]][state_adj[0]] = max(EXPLORATION_MIN, self.exploration_rate[state_adj[1]][state_adj[0]])</w:t>
+      </w:r>
+    </w:p>
+    <w:p>
+      <w:pPr>
+        <w:rPr>
+          <w:lang w:val="en-US"/>
+        </w:rPr>
+      </w:pPr>
+    </w:p>
+    <w:p>
+      <w:pPr>
+        <w:rPr>
+          <w:lang w:val="en-US"/>
+        </w:rPr>
+      </w:pPr>
+      <w:r>
+        <w:rPr>
+          <w:lang w:val="en-US"/>
+        </w:rPr>
+        <w:t>def get_reward(state, step):</w:t>
       </w:r>
     </w:p>
     <w:p>
@@ -5690,21 +5225,7 @@
         <w:rPr>
           <w:lang w:val="en-US"/>
         </w:rPr>
-        <w:t xml:space="preserve">    </w:t>
-      </w:r>
-      <w:proofErr w:type="spellStart"/>
-      <w:r>
-        <w:rPr>
-          <w:lang w:val="en-US"/>
-        </w:rPr>
-        <w:t>elif</w:t>
-      </w:r>
-      <w:proofErr w:type="spellEnd"/>
-      <w:r>
-        <w:rPr>
-          <w:lang w:val="en-US"/>
-        </w:rPr>
-        <w:t xml:space="preserve"> state[0]&lt;=-0.7:</w:t>
+        <w:t xml:space="preserve">    elif state[0]&lt;=-0.7:</w:t>
       </w:r>
     </w:p>
     <w:p>
@@ -5730,21 +5251,7 @@
         <w:rPr>
           <w:lang w:val="en-US"/>
         </w:rPr>
-        <w:t xml:space="preserve">    </w:t>
-      </w:r>
-      <w:proofErr w:type="spellStart"/>
-      <w:r>
-        <w:rPr>
-          <w:lang w:val="en-US"/>
-        </w:rPr>
-        <w:t>elif</w:t>
-      </w:r>
-      <w:proofErr w:type="spellEnd"/>
-      <w:r>
-        <w:rPr>
-          <w:lang w:val="en-US"/>
-        </w:rPr>
-        <w:t xml:space="preserve"> state[0]&gt;-0.7 and state[0]&lt;=-0.3:</w:t>
+        <w:t xml:space="preserve">    elif state[0]&gt;-0.7 and state[0]&lt;=-0.3:</w:t>
       </w:r>
     </w:p>
     <w:p>
@@ -5770,21 +5277,7 @@
         <w:rPr>
           <w:lang w:val="en-US"/>
         </w:rPr>
-        <w:t xml:space="preserve">    </w:t>
-      </w:r>
-      <w:proofErr w:type="spellStart"/>
-      <w:r>
-        <w:rPr>
-          <w:lang w:val="en-US"/>
-        </w:rPr>
-        <w:t>elif</w:t>
-      </w:r>
-      <w:proofErr w:type="spellEnd"/>
-      <w:r>
-        <w:rPr>
-          <w:lang w:val="en-US"/>
-        </w:rPr>
-        <w:t xml:space="preserve"> state[0]&gt;-0.1:</w:t>
+        <w:t xml:space="preserve">    elif state[0]&gt;-0.1:</w:t>
       </w:r>
     </w:p>
     <w:p>
@@ -6023,23 +5516,375 @@
           <w:color w:val="FF0000"/>
           <w:lang w:val="en-US"/>
         </w:rPr>
+        <w:t>Same than first one in this section but without gap</w:t>
+      </w:r>
+    </w:p>
+    <w:p>
+      <w:pPr>
+        <w:rPr>
+          <w:lang w:val="en-US"/>
+        </w:rPr>
+      </w:pPr>
+    </w:p>
+    <w:p>
+      <w:pPr>
+        <w:rPr>
+          <w:lang w:val="en-US"/>
+        </w:rPr>
+      </w:pPr>
+      <w:r>
+        <w:rPr>
+          <w:lang w:val="en-US"/>
+        </w:rPr>
+        <w:t>def get_reward(state, step):</w:t>
+      </w:r>
+    </w:p>
+    <w:p>
+      <w:pPr>
+        <w:rPr>
+          <w:lang w:val="en-US"/>
+        </w:rPr>
+      </w:pPr>
+      <w:r>
+        <w:rPr>
+          <w:lang w:val="en-US"/>
+        </w:rPr>
+        <w:t xml:space="preserve">    if state[0] &gt;= 0.5:</w:t>
+      </w:r>
+    </w:p>
+    <w:p>
+      <w:pPr>
+        <w:rPr>
+          <w:lang w:val="en-US"/>
+        </w:rPr>
+      </w:pPr>
+      <w:r>
+        <w:rPr>
+          <w:lang w:val="en-US"/>
+        </w:rPr>
+        <w:t xml:space="preserve">        print("Car has reached the goal")</w:t>
+      </w:r>
+    </w:p>
+    <w:p>
+      <w:pPr>
+        <w:rPr>
+          <w:lang w:val="en-US"/>
+        </w:rPr>
+      </w:pPr>
+      <w:r>
+        <w:rPr>
+          <w:lang w:val="en-US"/>
+        </w:rPr>
+        <w:t xml:space="preserve">        return 500</w:t>
+      </w:r>
+    </w:p>
+    <w:p>
+      <w:pPr>
+        <w:rPr>
+          <w:lang w:val="en-US"/>
+        </w:rPr>
+      </w:pPr>
+      <w:r>
+        <w:rPr>
+          <w:lang w:val="en-US"/>
+        </w:rPr>
+        <w:t xml:space="preserve">    if state[0]&lt;-0.7:</w:t>
+      </w:r>
+    </w:p>
+    <w:p>
+      <w:pPr>
+        <w:rPr>
+          <w:lang w:val="en-US"/>
+        </w:rPr>
+      </w:pPr>
+      <w:r>
+        <w:rPr>
+          <w:lang w:val="en-US"/>
+        </w:rPr>
+        <w:t xml:space="preserve">        return ((state[0]+0.7))</w:t>
+      </w:r>
+    </w:p>
+    <w:p>
+      <w:pPr>
+        <w:rPr>
+          <w:lang w:val="en-US"/>
+        </w:rPr>
+      </w:pPr>
+      <w:r>
+        <w:rPr>
+          <w:lang w:val="en-US"/>
+        </w:rPr>
+        <w:t xml:space="preserve">    if state[0]&gt;-0.7 and state[0]&lt;-0.2:</w:t>
+      </w:r>
+    </w:p>
+    <w:p>
+      <w:pPr>
+        <w:rPr>
+          <w:lang w:val="en-US"/>
+        </w:rPr>
+      </w:pPr>
+      <w:r>
+        <w:rPr>
+          <w:lang w:val="en-US"/>
+        </w:rPr>
+        <w:t xml:space="preserve">        return 9*(state[0]+0.3)</w:t>
+      </w:r>
+    </w:p>
+    <w:p>
+      <w:pPr>
+        <w:rPr>
+          <w:lang w:val="en-US"/>
+        </w:rPr>
+      </w:pPr>
+      <w:r>
+        <w:rPr>
+          <w:lang w:val="en-US"/>
+        </w:rPr>
+        <w:t xml:space="preserve">    if state[0]&gt;-0.2:</w:t>
+      </w:r>
+    </w:p>
+    <w:p>
+      <w:pPr>
+        <w:rPr>
+          <w:lang w:val="en-US"/>
+        </w:rPr>
+      </w:pPr>
+      <w:r>
+        <w:rPr>
+          <w:lang w:val="en-US"/>
+        </w:rPr>
+        <w:t xml:space="preserve">        return (9*(state[0]+0.3))**2</w:t>
+      </w:r>
+    </w:p>
+    <w:p>
+      <w:pPr>
+        <w:rPr>
+          <w:lang w:val="en-US"/>
+        </w:rPr>
+      </w:pPr>
+    </w:p>
+    <w:p>
+      <w:pPr>
+        <w:rPr>
+          <w:color w:val="FF0000"/>
+          <w:lang w:val="en-US"/>
+        </w:rPr>
+      </w:pPr>
+      <w:r>
+        <w:rPr>
+          <w:color w:val="FF0000"/>
+          <w:lang w:val="en-US"/>
+        </w:rPr>
+        <w:lastRenderedPageBreak/>
+        <w:t>Same than second one in this section (exploration rate by state) but without gap</w:t>
+      </w:r>
+    </w:p>
+    <w:p>
+      <w:pPr>
+        <w:rPr>
+          <w:lang w:val="en-US"/>
+        </w:rPr>
+      </w:pPr>
+    </w:p>
+    <w:p>
+      <w:pPr>
+        <w:rPr>
+          <w:lang w:val="en-US"/>
+        </w:rPr>
+      </w:pPr>
+      <w:r>
+        <w:rPr>
+          <w:lang w:val="en-US"/>
+        </w:rPr>
+        <w:t>def get_reward(state, step):</w:t>
+      </w:r>
+    </w:p>
+    <w:p>
+      <w:pPr>
+        <w:rPr>
+          <w:lang w:val="en-US"/>
+        </w:rPr>
+      </w:pPr>
+      <w:r>
+        <w:rPr>
+          <w:lang w:val="en-US"/>
+        </w:rPr>
+        <w:t xml:space="preserve">    if state[0] &gt;= 0.5:</w:t>
+      </w:r>
+    </w:p>
+    <w:p>
+      <w:pPr>
+        <w:rPr>
+          <w:lang w:val="en-US"/>
+        </w:rPr>
+      </w:pPr>
+      <w:r>
+        <w:rPr>
+          <w:lang w:val="en-US"/>
+        </w:rPr>
+        <w:t xml:space="preserve">        print("Car has reached the goal")</w:t>
+      </w:r>
+    </w:p>
+    <w:p>
+      <w:pPr>
+        <w:rPr>
+          <w:lang w:val="en-US"/>
+        </w:rPr>
+      </w:pPr>
+      <w:r>
+        <w:rPr>
+          <w:lang w:val="en-US"/>
+        </w:rPr>
+        <w:t xml:space="preserve">        return 500</w:t>
+      </w:r>
+    </w:p>
+    <w:p>
+      <w:pPr>
+        <w:rPr>
+          <w:lang w:val="en-US"/>
+        </w:rPr>
+      </w:pPr>
+      <w:r>
+        <w:rPr>
+          <w:lang w:val="en-US"/>
+        </w:rPr>
+        <w:t xml:space="preserve">    elif state[0]&lt;=-0.7:</w:t>
+      </w:r>
+    </w:p>
+    <w:p>
+      <w:pPr>
+        <w:rPr>
+          <w:lang w:val="en-US"/>
+        </w:rPr>
+      </w:pPr>
+      <w:r>
+        <w:rPr>
+          <w:lang w:val="en-US"/>
+        </w:rPr>
+        <w:t xml:space="preserve">        return ((state[0]+2))</w:t>
+      </w:r>
+    </w:p>
+    <w:p>
+      <w:pPr>
+        <w:rPr>
+          <w:lang w:val="en-US"/>
+        </w:rPr>
+      </w:pPr>
+      <w:r>
+        <w:rPr>
+          <w:lang w:val="en-US"/>
+        </w:rPr>
+        <w:t xml:space="preserve">    elif state[0]&gt;-0.7 and state[0]&lt;=-0.3:</w:t>
+      </w:r>
+    </w:p>
+    <w:p>
+      <w:pPr>
+        <w:rPr>
+          <w:lang w:val="en-US"/>
+        </w:rPr>
+      </w:pPr>
+      <w:r>
+        <w:rPr>
+          <w:lang w:val="en-US"/>
+        </w:rPr>
+        <w:t xml:space="preserve">        return 9*(state[0]+0.3)</w:t>
+      </w:r>
+    </w:p>
+    <w:p>
+      <w:pPr>
+        <w:rPr>
+          <w:lang w:val="en-US"/>
+        </w:rPr>
+      </w:pPr>
+      <w:r>
+        <w:rPr>
+          <w:lang w:val="en-US"/>
+        </w:rPr>
+        <w:t xml:space="preserve">    elif state[0]&gt;-0.1:</w:t>
+      </w:r>
+    </w:p>
+    <w:p>
+      <w:pPr>
+        <w:rPr>
+          <w:lang w:val="en-US"/>
+        </w:rPr>
+      </w:pPr>
+      <w:r>
+        <w:rPr>
+          <w:lang w:val="en-US"/>
+        </w:rPr>
+        <w:t xml:space="preserve">        return (9*(state[0]+0.3))**2</w:t>
+      </w:r>
+    </w:p>
+    <w:p>
+      <w:pPr>
+        <w:rPr>
+          <w:lang w:val="en-US"/>
+        </w:rPr>
+      </w:pPr>
+    </w:p>
+    <w:p>
+      <w:pPr>
+        <w:rPr>
+          <w:lang w:val="en-US"/>
+        </w:rPr>
+      </w:pPr>
+    </w:p>
+    <w:p>
+      <w:pPr>
+        <w:rPr>
+          <w:color w:val="FF0000"/>
+          <w:lang w:val="en-US"/>
+        </w:rPr>
+      </w:pPr>
+      <w:r>
+        <w:rPr>
+          <w:color w:val="FF0000"/>
+          <w:lang w:val="en-US"/>
+        </w:rPr>
         <w:t xml:space="preserve">The same case where exploration is decreased by </w:t>
       </w:r>
-      <w:proofErr w:type="gramStart"/>
-      <w:r>
-        <w:rPr>
-          <w:color w:val="FF0000"/>
-          <w:lang w:val="en-US"/>
-        </w:rPr>
-        <w:t>state</w:t>
-      </w:r>
-      <w:proofErr w:type="gramEnd"/>
-      <w:r>
-        <w:rPr>
-          <w:color w:val="FF0000"/>
-          <w:lang w:val="en-US"/>
-        </w:rPr>
-        <w:t xml:space="preserve"> so the same level of exploration is achieved by all states and also we penalty the number of steps, so the reward is lower as the time passes in the run.</w:t>
+      <w:r>
+        <w:rPr>
+          <w:color w:val="FF0000"/>
+          <w:lang w:val="en-US"/>
+        </w:rPr>
+        <w:t>state,</w:t>
+      </w:r>
+      <w:r>
+        <w:rPr>
+          <w:color w:val="FF0000"/>
+          <w:lang w:val="en-US"/>
+        </w:rPr>
+        <w:t xml:space="preserve"> so the same level of exploration is achieved by all states and </w:t>
+      </w:r>
+      <w:r>
+        <w:rPr>
+          <w:color w:val="FF0000"/>
+          <w:lang w:val="en-US"/>
+        </w:rPr>
+        <w:t xml:space="preserve">we </w:t>
+      </w:r>
+      <w:r>
+        <w:rPr>
+          <w:color w:val="FF0000"/>
+          <w:lang w:val="en-US"/>
+        </w:rPr>
+        <w:t xml:space="preserve">also </w:t>
+      </w:r>
+      <w:r>
+        <w:rPr>
+          <w:color w:val="FF0000"/>
+          <w:lang w:val="en-US"/>
+        </w:rPr>
+        <w:t xml:space="preserve">now </w:t>
+      </w:r>
+      <w:r>
+        <w:rPr>
+          <w:color w:val="FF0000"/>
+          <w:lang w:val="en-US"/>
+        </w:rPr>
+        <w:t>penalty the number of steps, so the reward is lower as the time passes in the run.</w:t>
       </w:r>
     </w:p>
     <w:p>
@@ -6166,178 +6011,44 @@
           <w:lang w:val="en-US"/>
         </w:rPr>
       </w:pPr>
-      <w:proofErr w:type="spellStart"/>
+      <w:r>
+        <w:rPr>
+          <w:lang w:val="en-US"/>
+        </w:rPr>
+        <w:t>self.exploration_rate[state_adj[1]][state_adj[0]] *= EXPLORATION_DECAY self.exploration_rate[state_adj[1]][state_adj[0]] = max(EXPLORATION_MIN, self.exploration_rate[state_adj[1]][state_adj[0]])</w:t>
+      </w:r>
+    </w:p>
+    <w:p>
+      <w:pPr>
+        <w:rPr>
+          <w:lang w:val="en-US"/>
+        </w:rPr>
+      </w:pPr>
+    </w:p>
+    <w:p>
+      <w:pPr>
+        <w:rPr>
+          <w:lang w:val="en-US"/>
+        </w:rPr>
+      </w:pPr>
+      <w:r>
+        <w:rPr>
+          <w:lang w:val="en-US"/>
+        </w:rPr>
+        <w:t>def get_reward(state, step):</w:t>
+      </w:r>
+    </w:p>
+    <w:p>
+      <w:pPr>
+        <w:rPr>
+          <w:lang w:val="en-US"/>
+        </w:rPr>
+      </w:pPr>
       <w:r>
         <w:rPr>
           <w:lang w:val="en-US"/>
         </w:rPr>
         <w:lastRenderedPageBreak/>
-        <w:t>self.exploration_rate</w:t>
-      </w:r>
-      <w:proofErr w:type="spellEnd"/>
-      <w:r>
-        <w:rPr>
-          <w:lang w:val="en-US"/>
-        </w:rPr>
-        <w:t>[</w:t>
-      </w:r>
-      <w:proofErr w:type="spellStart"/>
-      <w:r>
-        <w:rPr>
-          <w:lang w:val="en-US"/>
-        </w:rPr>
-        <w:t>state_adj</w:t>
-      </w:r>
-      <w:proofErr w:type="spellEnd"/>
-      <w:r>
-        <w:rPr>
-          <w:lang w:val="en-US"/>
-        </w:rPr>
-        <w:t>[1]][</w:t>
-      </w:r>
-      <w:proofErr w:type="spellStart"/>
-      <w:r>
-        <w:rPr>
-          <w:lang w:val="en-US"/>
-        </w:rPr>
-        <w:t>state_adj</w:t>
-      </w:r>
-      <w:proofErr w:type="spellEnd"/>
-      <w:r>
-        <w:rPr>
-          <w:lang w:val="en-US"/>
-        </w:rPr>
-        <w:t xml:space="preserve">[0]] *= EXPLORATION_DECAY </w:t>
-      </w:r>
-      <w:proofErr w:type="spellStart"/>
-      <w:r>
-        <w:rPr>
-          <w:lang w:val="en-US"/>
-        </w:rPr>
-        <w:t>self.exploration_rate</w:t>
-      </w:r>
-      <w:proofErr w:type="spellEnd"/>
-      <w:r>
-        <w:rPr>
-          <w:lang w:val="en-US"/>
-        </w:rPr>
-        <w:t>[</w:t>
-      </w:r>
-      <w:proofErr w:type="spellStart"/>
-      <w:r>
-        <w:rPr>
-          <w:lang w:val="en-US"/>
-        </w:rPr>
-        <w:t>state_adj</w:t>
-      </w:r>
-      <w:proofErr w:type="spellEnd"/>
-      <w:r>
-        <w:rPr>
-          <w:lang w:val="en-US"/>
-        </w:rPr>
-        <w:t>[1]][</w:t>
-      </w:r>
-      <w:proofErr w:type="spellStart"/>
-      <w:r>
-        <w:rPr>
-          <w:lang w:val="en-US"/>
-        </w:rPr>
-        <w:t>state_adj</w:t>
-      </w:r>
-      <w:proofErr w:type="spellEnd"/>
-      <w:r>
-        <w:rPr>
-          <w:lang w:val="en-US"/>
-        </w:rPr>
-        <w:t xml:space="preserve">[0]] = max(EXPLORATION_MIN, </w:t>
-      </w:r>
-      <w:proofErr w:type="spellStart"/>
-      <w:r>
-        <w:rPr>
-          <w:lang w:val="en-US"/>
-        </w:rPr>
-        <w:t>self.exploration_rate</w:t>
-      </w:r>
-      <w:proofErr w:type="spellEnd"/>
-      <w:r>
-        <w:rPr>
-          <w:lang w:val="en-US"/>
-        </w:rPr>
-        <w:t>[</w:t>
-      </w:r>
-      <w:proofErr w:type="spellStart"/>
-      <w:r>
-        <w:rPr>
-          <w:lang w:val="en-US"/>
-        </w:rPr>
-        <w:t>state_adj</w:t>
-      </w:r>
-      <w:proofErr w:type="spellEnd"/>
-      <w:r>
-        <w:rPr>
-          <w:lang w:val="en-US"/>
-        </w:rPr>
-        <w:t>[1]][</w:t>
-      </w:r>
-      <w:proofErr w:type="spellStart"/>
-      <w:r>
-        <w:rPr>
-          <w:lang w:val="en-US"/>
-        </w:rPr>
-        <w:t>state_adj</w:t>
-      </w:r>
-      <w:proofErr w:type="spellEnd"/>
-      <w:r>
-        <w:rPr>
-          <w:lang w:val="en-US"/>
-        </w:rPr>
-        <w:t>[0]])</w:t>
-      </w:r>
-    </w:p>
-    <w:p>
-      <w:pPr>
-        <w:rPr>
-          <w:lang w:val="en-US"/>
-        </w:rPr>
-      </w:pPr>
-    </w:p>
-    <w:p>
-      <w:pPr>
-        <w:rPr>
-          <w:lang w:val="en-US"/>
-        </w:rPr>
-      </w:pPr>
-      <w:r>
-        <w:rPr>
-          <w:lang w:val="en-US"/>
-        </w:rPr>
-        <w:t xml:space="preserve">def </w:t>
-      </w:r>
-      <w:proofErr w:type="spellStart"/>
-      <w:r>
-        <w:rPr>
-          <w:lang w:val="en-US"/>
-        </w:rPr>
-        <w:t>get_reward</w:t>
-      </w:r>
-      <w:proofErr w:type="spellEnd"/>
-      <w:r>
-        <w:rPr>
-          <w:lang w:val="en-US"/>
-        </w:rPr>
-        <w:t>(state, step):</w:t>
-      </w:r>
-    </w:p>
-    <w:p>
-      <w:pPr>
-        <w:rPr>
-          <w:lang w:val="en-US"/>
-        </w:rPr>
-      </w:pPr>
-      <w:r>
-        <w:rPr>
-          <w:lang w:val="en-US"/>
-        </w:rPr>
         <w:t xml:space="preserve">    if state[0] &gt;= 0.5:</w:t>
       </w:r>
     </w:p>
@@ -6377,21 +6088,7 @@
         <w:rPr>
           <w:lang w:val="en-US"/>
         </w:rPr>
-        <w:t xml:space="preserve">    </w:t>
-      </w:r>
-      <w:proofErr w:type="spellStart"/>
-      <w:r>
-        <w:rPr>
-          <w:lang w:val="en-US"/>
-        </w:rPr>
-        <w:t>elif</w:t>
-      </w:r>
-      <w:proofErr w:type="spellEnd"/>
-      <w:r>
-        <w:rPr>
-          <w:lang w:val="en-US"/>
-        </w:rPr>
-        <w:t xml:space="preserve"> state[0]&lt;-0.7:</w:t>
+        <w:t xml:space="preserve">    elif state[0]&lt;-0.7:</w:t>
       </w:r>
     </w:p>
     <w:p>
@@ -6417,21 +6114,7 @@
         <w:rPr>
           <w:lang w:val="en-US"/>
         </w:rPr>
-        <w:t xml:space="preserve">    </w:t>
-      </w:r>
-      <w:proofErr w:type="spellStart"/>
-      <w:r>
-        <w:rPr>
-          <w:lang w:val="en-US"/>
-        </w:rPr>
-        <w:t>elif</w:t>
-      </w:r>
-      <w:proofErr w:type="spellEnd"/>
-      <w:r>
-        <w:rPr>
-          <w:lang w:val="en-US"/>
-        </w:rPr>
-        <w:t xml:space="preserve"> state[0]&gt;=-0.7 and state[0]&lt;=-0.3:</w:t>
+        <w:t xml:space="preserve">    elif state[0]&gt;=-0.7 and state[0]&lt;=-0.3:</w:t>
       </w:r>
     </w:p>
     <w:p>
@@ -6457,21 +6140,7 @@
         <w:rPr>
           <w:lang w:val="en-US"/>
         </w:rPr>
-        <w:t xml:space="preserve">    </w:t>
-      </w:r>
-      <w:proofErr w:type="spellStart"/>
-      <w:r>
-        <w:rPr>
-          <w:lang w:val="en-US"/>
-        </w:rPr>
-        <w:t>elif</w:t>
-      </w:r>
-      <w:proofErr w:type="spellEnd"/>
-      <w:r>
-        <w:rPr>
-          <w:lang w:val="en-US"/>
-        </w:rPr>
-        <w:t xml:space="preserve"> state[0]&gt;-0.3:</w:t>
+        <w:t xml:space="preserve">    elif state[0]&gt;-0.3:</w:t>
       </w:r>
     </w:p>
     <w:p>
@@ -6495,6 +6164,7 @@
       </w:pPr>
       <w:r>
         <w:rPr>
+          <w:noProof/>
           <w:lang w:val="en-US"/>
         </w:rPr>
         <w:drawing>
@@ -6542,6 +6212,7 @@
       </w:pPr>
       <w:r>
         <w:rPr>
+          <w:noProof/>
           <w:lang w:val="en-US"/>
         </w:rPr>
         <w:drawing>
@@ -6569,6 +6240,1997 @@
                     <a:xfrm>
                       <a:off x="0" y="0"/>
                       <a:ext cx="5400040" cy="2395855"/>
+                    </a:xfrm>
+                    <a:prstGeom prst="rect">
+                      <a:avLst/>
+                    </a:prstGeom>
+                  </pic:spPr>
+                </pic:pic>
+              </a:graphicData>
+            </a:graphic>
+          </wp:inline>
+        </w:drawing>
+      </w:r>
+    </w:p>
+    <w:p>
+      <w:pPr>
+        <w:rPr>
+          <w:color w:val="FF0000"/>
+          <w:lang w:val="en-US"/>
+        </w:rPr>
+      </w:pPr>
+    </w:p>
+    <w:p>
+      <w:pPr>
+        <w:rPr>
+          <w:color w:val="FF0000"/>
+          <w:lang w:val="en-US"/>
+        </w:rPr>
+      </w:pPr>
+    </w:p>
+    <w:p>
+      <w:pPr>
+        <w:rPr>
+          <w:color w:val="FF0000"/>
+          <w:lang w:val="en-US"/>
+        </w:rPr>
+      </w:pPr>
+    </w:p>
+    <w:p>
+      <w:pPr>
+        <w:rPr>
+          <w:color w:val="FF0000"/>
+          <w:lang w:val="en-US"/>
+        </w:rPr>
+      </w:pPr>
+    </w:p>
+    <w:p>
+      <w:pPr>
+        <w:rPr>
+          <w:color w:val="FF0000"/>
+          <w:lang w:val="en-US"/>
+        </w:rPr>
+      </w:pPr>
+      <w:r>
+        <w:rPr>
+          <w:color w:val="FF0000"/>
+          <w:lang w:val="en-US"/>
+        </w:rPr>
+        <w:lastRenderedPageBreak/>
+        <w:t>Same than</w:t>
+      </w:r>
+      <w:r>
+        <w:rPr>
+          <w:color w:val="FF0000"/>
+          <w:lang w:val="en-US"/>
+        </w:rPr>
+        <w:t xml:space="preserve"> the second one in this section (exploration rate by state) but without gap</w:t>
+      </w:r>
+    </w:p>
+    <w:p>
+      <w:pPr>
+        <w:rPr>
+          <w:lang w:val="en-US"/>
+        </w:rPr>
+      </w:pPr>
+      <w:r>
+        <w:rPr>
+          <w:lang w:val="en-US"/>
+        </w:rPr>
+        <w:t>MAX_RUNS=3500</w:t>
+      </w:r>
+    </w:p>
+    <w:p>
+      <w:pPr>
+        <w:rPr>
+          <w:lang w:val="en-US"/>
+        </w:rPr>
+      </w:pPr>
+      <w:r>
+        <w:rPr>
+          <w:lang w:val="en-US"/>
+        </w:rPr>
+        <w:t>MAXIMUM_STEPS=500</w:t>
+      </w:r>
+    </w:p>
+    <w:p>
+      <w:pPr>
+        <w:rPr>
+          <w:lang w:val="en-US"/>
+        </w:rPr>
+      </w:pPr>
+    </w:p>
+    <w:p>
+      <w:pPr>
+        <w:rPr>
+          <w:lang w:val="en-US"/>
+        </w:rPr>
+      </w:pPr>
+      <w:r>
+        <w:rPr>
+          <w:lang w:val="en-US"/>
+        </w:rPr>
+        <w:t>INTERPOLATION=MAX_RUNS/10</w:t>
+      </w:r>
+    </w:p>
+    <w:p>
+      <w:pPr>
+        <w:rPr>
+          <w:lang w:val="en-US"/>
+        </w:rPr>
+      </w:pPr>
+    </w:p>
+    <w:p>
+      <w:pPr>
+        <w:rPr>
+          <w:lang w:val="en-US"/>
+        </w:rPr>
+      </w:pPr>
+      <w:r>
+        <w:rPr>
+          <w:lang w:val="en-US"/>
+        </w:rPr>
+        <w:t>ENV_NAME = "MountainCar-v0"</w:t>
+      </w:r>
+    </w:p>
+    <w:p>
+      <w:pPr>
+        <w:rPr>
+          <w:lang w:val="en-US"/>
+        </w:rPr>
+      </w:pPr>
+    </w:p>
+    <w:p>
+      <w:pPr>
+        <w:rPr>
+          <w:lang w:val="en-US"/>
+        </w:rPr>
+      </w:pPr>
+      <w:r>
+        <w:rPr>
+          <w:lang w:val="en-US"/>
+        </w:rPr>
+        <w:t>GAMMA = 0.95</w:t>
+      </w:r>
+    </w:p>
+    <w:p>
+      <w:pPr>
+        <w:rPr>
+          <w:lang w:val="en-US"/>
+        </w:rPr>
+      </w:pPr>
+      <w:r>
+        <w:rPr>
+          <w:lang w:val="en-US"/>
+        </w:rPr>
+        <w:t>LEARNING_RATE = 0.25</w:t>
+      </w:r>
+    </w:p>
+    <w:p>
+      <w:pPr>
+        <w:rPr>
+          <w:lang w:val="en-US"/>
+        </w:rPr>
+      </w:pPr>
+    </w:p>
+    <w:p>
+      <w:pPr>
+        <w:rPr>
+          <w:lang w:val="en-US"/>
+        </w:rPr>
+      </w:pPr>
+      <w:r>
+        <w:rPr>
+          <w:lang w:val="en-US"/>
+        </w:rPr>
+        <w:t>EXPLORATION_MAX = 1.0</w:t>
+      </w:r>
+    </w:p>
+    <w:p>
+      <w:pPr>
+        <w:rPr>
+          <w:lang w:val="en-US"/>
+        </w:rPr>
+      </w:pPr>
+      <w:r>
+        <w:rPr>
+          <w:lang w:val="en-US"/>
+        </w:rPr>
+        <w:t>EXPLORATION_MIN = 0.05</w:t>
+      </w:r>
+    </w:p>
+    <w:p>
+      <w:pPr>
+        <w:rPr>
+          <w:lang w:val="en-US"/>
+        </w:rPr>
+      </w:pPr>
+      <w:r>
+        <w:rPr>
+          <w:lang w:val="en-US"/>
+        </w:rPr>
+        <w:t>EXPLORATION_DECAY = 0.75</w:t>
+      </w:r>
+    </w:p>
+    <w:p>
+      <w:pPr>
+        <w:rPr>
+          <w:lang w:val="en-US"/>
+        </w:rPr>
+      </w:pPr>
+    </w:p>
+    <w:p>
+      <w:pPr>
+        <w:rPr>
+          <w:lang w:val="en-US"/>
+        </w:rPr>
+      </w:pPr>
+      <w:r>
+        <w:rPr>
+          <w:lang w:val="en-US"/>
+        </w:rPr>
+        <w:t>def get_reward(state, step):</w:t>
+      </w:r>
+    </w:p>
+    <w:p>
+      <w:pPr>
+        <w:rPr>
+          <w:lang w:val="en-US"/>
+        </w:rPr>
+      </w:pPr>
+      <w:r>
+        <w:rPr>
+          <w:lang w:val="en-US"/>
+        </w:rPr>
+        <w:t xml:space="preserve">    if state[0] &gt;= 0.5:</w:t>
+      </w:r>
+    </w:p>
+    <w:p>
+      <w:pPr>
+        <w:rPr>
+          <w:lang w:val="en-US"/>
+        </w:rPr>
+      </w:pPr>
+      <w:r>
+        <w:rPr>
+          <w:lang w:val="en-US"/>
+        </w:rPr>
+        <w:t xml:space="preserve">        print("Car has reached the goal")</w:t>
+      </w:r>
+    </w:p>
+    <w:p>
+      <w:pPr>
+        <w:rPr>
+          <w:lang w:val="en-US"/>
+        </w:rPr>
+      </w:pPr>
+      <w:r>
+        <w:rPr>
+          <w:lang w:val="en-US"/>
+        </w:rPr>
+        <w:t xml:space="preserve">        return 500</w:t>
+      </w:r>
+    </w:p>
+    <w:p>
+      <w:pPr>
+        <w:rPr>
+          <w:lang w:val="en-US"/>
+        </w:rPr>
+      </w:pPr>
+      <w:r>
+        <w:rPr>
+          <w:lang w:val="en-US"/>
+        </w:rPr>
+        <w:t xml:space="preserve">    elif state[0]&lt;=-0.7:</w:t>
+      </w:r>
+    </w:p>
+    <w:p>
+      <w:pPr>
+        <w:rPr>
+          <w:lang w:val="en-US"/>
+        </w:rPr>
+      </w:pPr>
+      <w:r>
+        <w:rPr>
+          <w:lang w:val="en-US"/>
+        </w:rPr>
+        <w:t xml:space="preserve">        return ((state[0]+2))</w:t>
+      </w:r>
+    </w:p>
+    <w:p>
+      <w:pPr>
+        <w:rPr>
+          <w:lang w:val="en-US"/>
+        </w:rPr>
+      </w:pPr>
+      <w:r>
+        <w:rPr>
+          <w:lang w:val="en-US"/>
+        </w:rPr>
+        <w:t xml:space="preserve">    elif state[0]&gt;-0.7 and state[0]&lt;-0.2:</w:t>
+      </w:r>
+    </w:p>
+    <w:p>
+      <w:pPr>
+        <w:rPr>
+          <w:lang w:val="en-US"/>
+        </w:rPr>
+      </w:pPr>
+      <w:r>
+        <w:rPr>
+          <w:lang w:val="en-US"/>
+        </w:rPr>
+        <w:t xml:space="preserve">        return 9*(state[0]+0.3)</w:t>
+      </w:r>
+    </w:p>
+    <w:p>
+      <w:pPr>
+        <w:rPr>
+          <w:lang w:val="en-US"/>
+        </w:rPr>
+      </w:pPr>
+      <w:r>
+        <w:rPr>
+          <w:lang w:val="en-US"/>
+        </w:rPr>
+        <w:t xml:space="preserve">    elif state[0]&gt;=-0.2:</w:t>
+      </w:r>
+    </w:p>
+    <w:p>
+      <w:pPr>
+        <w:rPr>
+          <w:lang w:val="en-US"/>
+        </w:rPr>
+      </w:pPr>
+      <w:r>
+        <w:rPr>
+          <w:lang w:val="en-US"/>
+        </w:rPr>
+        <w:t xml:space="preserve">        return (9*(state[0]+0.3))**2</w:t>
+      </w:r>
+    </w:p>
+    <w:p>
+      <w:pPr>
+        <w:rPr>
+          <w:noProof/>
+          <w:lang w:val="en-US"/>
+        </w:rPr>
+      </w:pPr>
+      <w:r>
+        <w:rPr>
+          <w:noProof/>
+          <w:color w:val="FF0000"/>
+          <w:lang w:val="en-US"/>
+        </w:rPr>
+        <w:lastRenderedPageBreak/>
+        <w:drawing>
+          <wp:inline distT="0" distB="0" distL="0" distR="0" wp14:anchorId="46F1ED55" wp14:editId="7F3C00DD">
+            <wp:extent cx="5400040" cy="2703195"/>
+            <wp:effectExtent l="0" t="0" r="0" b="1905"/>
+            <wp:docPr id="36" name="Imagen 36"/>
+            <wp:cNvGraphicFramePr>
+              <a:graphicFrameLocks xmlns:a="http://schemas.openxmlformats.org/drawingml/2006/main" noChangeAspect="1"/>
+            </wp:cNvGraphicFramePr>
+            <a:graphic xmlns:a="http://schemas.openxmlformats.org/drawingml/2006/main">
+              <a:graphicData uri="http://schemas.openxmlformats.org/drawingml/2006/picture">
+                <pic:pic xmlns:pic="http://schemas.openxmlformats.org/drawingml/2006/picture">
+                  <pic:nvPicPr>
+                    <pic:cNvPr id="1" name=""/>
+                    <pic:cNvPicPr/>
+                  </pic:nvPicPr>
+                  <pic:blipFill>
+                    <a:blip r:embed="rId40"/>
+                    <a:stretch>
+                      <a:fillRect/>
+                    </a:stretch>
+                  </pic:blipFill>
+                  <pic:spPr>
+                    <a:xfrm>
+                      <a:off x="0" y="0"/>
+                      <a:ext cx="5400040" cy="2703195"/>
+                    </a:xfrm>
+                    <a:prstGeom prst="rect">
+                      <a:avLst/>
+                    </a:prstGeom>
+                  </pic:spPr>
+                </pic:pic>
+              </a:graphicData>
+            </a:graphic>
+          </wp:inline>
+        </w:drawing>
+      </w:r>
+      <w:r>
+        <w:rPr>
+          <w:noProof/>
+          <w:lang w:val="en-US"/>
+        </w:rPr>
+        <w:t xml:space="preserve"> </w:t>
+      </w:r>
+      <w:r>
+        <w:rPr>
+          <w:noProof/>
+          <w:color w:val="FF0000"/>
+          <w:lang w:val="en-US"/>
+        </w:rPr>
+        <w:drawing>
+          <wp:inline distT="0" distB="0" distL="0" distR="0" wp14:anchorId="7E03D347" wp14:editId="23DB3B65">
+            <wp:extent cx="5400040" cy="2644140"/>
+            <wp:effectExtent l="0" t="0" r="0" b="3810"/>
+            <wp:docPr id="37" name="Imagen 37"/>
+            <wp:cNvGraphicFramePr>
+              <a:graphicFrameLocks xmlns:a="http://schemas.openxmlformats.org/drawingml/2006/main" noChangeAspect="1"/>
+            </wp:cNvGraphicFramePr>
+            <a:graphic xmlns:a="http://schemas.openxmlformats.org/drawingml/2006/main">
+              <a:graphicData uri="http://schemas.openxmlformats.org/drawingml/2006/picture">
+                <pic:pic xmlns:pic="http://schemas.openxmlformats.org/drawingml/2006/picture">
+                  <pic:nvPicPr>
+                    <pic:cNvPr id="1" name=""/>
+                    <pic:cNvPicPr/>
+                  </pic:nvPicPr>
+                  <pic:blipFill>
+                    <a:blip r:embed="rId41"/>
+                    <a:stretch>
+                      <a:fillRect/>
+                    </a:stretch>
+                  </pic:blipFill>
+                  <pic:spPr>
+                    <a:xfrm>
+                      <a:off x="0" y="0"/>
+                      <a:ext cx="5400040" cy="2644140"/>
+                    </a:xfrm>
+                    <a:prstGeom prst="rect">
+                      <a:avLst/>
+                    </a:prstGeom>
+                  </pic:spPr>
+                </pic:pic>
+              </a:graphicData>
+            </a:graphic>
+          </wp:inline>
+        </w:drawing>
+      </w:r>
+      <w:r>
+        <w:rPr>
+          <w:noProof/>
+          <w:lang w:val="en-US"/>
+        </w:rPr>
+        <w:t xml:space="preserve"> </w:t>
+      </w:r>
+      <w:r>
+        <w:rPr>
+          <w:noProof/>
+        </w:rPr>
+        <w:drawing>
+          <wp:inline distT="0" distB="0" distL="0" distR="0" wp14:anchorId="790E511D" wp14:editId="577CB96E">
+            <wp:extent cx="5400040" cy="2665095"/>
+            <wp:effectExtent l="0" t="0" r="0" b="1905"/>
+            <wp:docPr id="38" name="Imagen 38"/>
+            <wp:cNvGraphicFramePr>
+              <a:graphicFrameLocks xmlns:a="http://schemas.openxmlformats.org/drawingml/2006/main" noChangeAspect="1"/>
+            </wp:cNvGraphicFramePr>
+            <a:graphic xmlns:a="http://schemas.openxmlformats.org/drawingml/2006/main">
+              <a:graphicData uri="http://schemas.openxmlformats.org/drawingml/2006/picture">
+                <pic:pic xmlns:pic="http://schemas.openxmlformats.org/drawingml/2006/picture">
+                  <pic:nvPicPr>
+                    <pic:cNvPr id="1" name=""/>
+                    <pic:cNvPicPr/>
+                  </pic:nvPicPr>
+                  <pic:blipFill>
+                    <a:blip r:embed="rId42"/>
+                    <a:stretch>
+                      <a:fillRect/>
+                    </a:stretch>
+                  </pic:blipFill>
+                  <pic:spPr>
+                    <a:xfrm>
+                      <a:off x="0" y="0"/>
+                      <a:ext cx="5400040" cy="2665095"/>
+                    </a:xfrm>
+                    <a:prstGeom prst="rect">
+                      <a:avLst/>
+                    </a:prstGeom>
+                  </pic:spPr>
+                </pic:pic>
+              </a:graphicData>
+            </a:graphic>
+          </wp:inline>
+        </w:drawing>
+      </w:r>
+    </w:p>
+    <w:p>
+      <w:pPr>
+        <w:rPr>
+          <w:noProof/>
+          <w:lang w:val="en-US"/>
+        </w:rPr>
+      </w:pPr>
+      <w:r>
+        <w:rPr>
+          <w:noProof/>
+          <w:lang w:val="en-US"/>
+        </w:rPr>
+        <w:lastRenderedPageBreak/>
+        <w:t xml:space="preserve">Run 1750 </w:t>
+      </w:r>
+      <w:r>
+        <w:rPr>
+          <w:noProof/>
+        </w:rPr>
+        <w:drawing>
+          <wp:inline distT="0" distB="0" distL="0" distR="0" wp14:anchorId="493704AD" wp14:editId="55B638BF">
+            <wp:extent cx="5400040" cy="2312035"/>
+            <wp:effectExtent l="0" t="0" r="0" b="0"/>
+            <wp:docPr id="39" name="Imagen 39"/>
+            <wp:cNvGraphicFramePr>
+              <a:graphicFrameLocks xmlns:a="http://schemas.openxmlformats.org/drawingml/2006/main" noChangeAspect="1"/>
+            </wp:cNvGraphicFramePr>
+            <a:graphic xmlns:a="http://schemas.openxmlformats.org/drawingml/2006/main">
+              <a:graphicData uri="http://schemas.openxmlformats.org/drawingml/2006/picture">
+                <pic:pic xmlns:pic="http://schemas.openxmlformats.org/drawingml/2006/picture">
+                  <pic:nvPicPr>
+                    <pic:cNvPr id="1" name=""/>
+                    <pic:cNvPicPr/>
+                  </pic:nvPicPr>
+                  <pic:blipFill>
+                    <a:blip r:embed="rId43"/>
+                    <a:stretch>
+                      <a:fillRect/>
+                    </a:stretch>
+                  </pic:blipFill>
+                  <pic:spPr>
+                    <a:xfrm>
+                      <a:off x="0" y="0"/>
+                      <a:ext cx="5400040" cy="2312035"/>
+                    </a:xfrm>
+                    <a:prstGeom prst="rect">
+                      <a:avLst/>
+                    </a:prstGeom>
+                  </pic:spPr>
+                </pic:pic>
+              </a:graphicData>
+            </a:graphic>
+          </wp:inline>
+        </w:drawing>
+      </w:r>
+    </w:p>
+    <w:p>
+      <w:pPr>
+        <w:rPr>
+          <w:noProof/>
+        </w:rPr>
+      </w:pPr>
+      <w:r>
+        <w:rPr>
+          <w:noProof/>
+        </w:rPr>
+        <w:t>Run 3000</w:t>
+      </w:r>
+      <w:r>
+        <w:rPr>
+          <w:noProof/>
+        </w:rPr>
+        <w:t xml:space="preserve"> </w:t>
+      </w:r>
+      <w:r>
+        <w:rPr>
+          <w:noProof/>
+        </w:rPr>
+        <w:drawing>
+          <wp:inline distT="0" distB="0" distL="0" distR="0" wp14:anchorId="0DC07ABA" wp14:editId="605042B7">
+            <wp:extent cx="5400040" cy="2146935"/>
+            <wp:effectExtent l="0" t="0" r="0" b="5715"/>
+            <wp:docPr id="40" name="Imagen 40"/>
+            <wp:cNvGraphicFramePr>
+              <a:graphicFrameLocks xmlns:a="http://schemas.openxmlformats.org/drawingml/2006/main" noChangeAspect="1"/>
+            </wp:cNvGraphicFramePr>
+            <a:graphic xmlns:a="http://schemas.openxmlformats.org/drawingml/2006/main">
+              <a:graphicData uri="http://schemas.openxmlformats.org/drawingml/2006/picture">
+                <pic:pic xmlns:pic="http://schemas.openxmlformats.org/drawingml/2006/picture">
+                  <pic:nvPicPr>
+                    <pic:cNvPr id="1" name=""/>
+                    <pic:cNvPicPr/>
+                  </pic:nvPicPr>
+                  <pic:blipFill>
+                    <a:blip r:embed="rId44"/>
+                    <a:stretch>
+                      <a:fillRect/>
+                    </a:stretch>
+                  </pic:blipFill>
+                  <pic:spPr>
+                    <a:xfrm>
+                      <a:off x="0" y="0"/>
+                      <a:ext cx="5400040" cy="2146935"/>
+                    </a:xfrm>
+                    <a:prstGeom prst="rect">
+                      <a:avLst/>
+                    </a:prstGeom>
+                  </pic:spPr>
+                </pic:pic>
+              </a:graphicData>
+            </a:graphic>
+          </wp:inline>
+        </w:drawing>
+      </w:r>
+    </w:p>
+    <w:p>
+      <w:pPr>
+        <w:rPr>
+          <w:noProof/>
+        </w:rPr>
+      </w:pPr>
+      <w:r>
+        <w:rPr>
+          <w:noProof/>
+        </w:rPr>
+        <w:t>Run 3500</w:t>
+      </w:r>
+    </w:p>
+    <w:p>
+      <w:pPr>
+        <w:rPr>
+          <w:color w:val="FF0000"/>
+          <w:lang w:val="en-US"/>
+        </w:rPr>
+      </w:pPr>
+      <w:r>
+        <w:rPr>
+          <w:noProof/>
+          <w:color w:val="FF0000"/>
+          <w:lang w:val="en-US"/>
+        </w:rPr>
+        <w:drawing>
+          <wp:inline distT="0" distB="0" distL="0" distR="0" wp14:anchorId="38CD6485" wp14:editId="31002595">
+            <wp:extent cx="5400040" cy="2169795"/>
+            <wp:effectExtent l="0" t="0" r="0" b="1905"/>
+            <wp:docPr id="41" name="Imagen 41"/>
+            <wp:cNvGraphicFramePr>
+              <a:graphicFrameLocks xmlns:a="http://schemas.openxmlformats.org/drawingml/2006/main" noChangeAspect="1"/>
+            </wp:cNvGraphicFramePr>
+            <a:graphic xmlns:a="http://schemas.openxmlformats.org/drawingml/2006/main">
+              <a:graphicData uri="http://schemas.openxmlformats.org/drawingml/2006/picture">
+                <pic:pic xmlns:pic="http://schemas.openxmlformats.org/drawingml/2006/picture">
+                  <pic:nvPicPr>
+                    <pic:cNvPr id="1" name=""/>
+                    <pic:cNvPicPr/>
+                  </pic:nvPicPr>
+                  <pic:blipFill>
+                    <a:blip r:embed="rId45"/>
+                    <a:stretch>
+                      <a:fillRect/>
+                    </a:stretch>
+                  </pic:blipFill>
+                  <pic:spPr>
+                    <a:xfrm>
+                      <a:off x="0" y="0"/>
+                      <a:ext cx="5400040" cy="2169795"/>
+                    </a:xfrm>
+                    <a:prstGeom prst="rect">
+                      <a:avLst/>
+                    </a:prstGeom>
+                  </pic:spPr>
+                </pic:pic>
+              </a:graphicData>
+            </a:graphic>
+          </wp:inline>
+        </w:drawing>
+      </w:r>
+    </w:p>
+    <w:p>
+      <w:pPr>
+        <w:rPr>
+          <w:lang w:val="en-US"/>
+        </w:rPr>
+      </w:pPr>
+    </w:p>
+    <w:p>
+      <w:pPr>
+        <w:rPr>
+          <w:lang w:val="en-US"/>
+        </w:rPr>
+      </w:pPr>
+    </w:p>
+    <w:p>
+      <w:pPr>
+        <w:rPr>
+          <w:lang w:val="en-US"/>
+        </w:rPr>
+      </w:pPr>
+    </w:p>
+    <w:p>
+      <w:pPr>
+        <w:rPr>
+          <w:lang w:val="en-US"/>
+        </w:rPr>
+      </w:pPr>
+    </w:p>
+    <w:p>
+      <w:pPr>
+        <w:rPr>
+          <w:color w:val="FF0000"/>
+          <w:lang w:val="en-US"/>
+        </w:rPr>
+      </w:pPr>
+      <w:r>
+        <w:rPr>
+          <w:color w:val="FF0000"/>
+          <w:lang w:val="en-US"/>
+        </w:rPr>
+        <w:lastRenderedPageBreak/>
+        <w:t>Same than</w:t>
+      </w:r>
+      <w:r>
+        <w:rPr>
+          <w:color w:val="FF0000"/>
+          <w:lang w:val="en-US"/>
+        </w:rPr>
+        <w:t xml:space="preserve"> the first one in this section but without gap</w:t>
+      </w:r>
+    </w:p>
+    <w:p>
+      <w:pPr>
+        <w:rPr>
+          <w:color w:val="FF0000"/>
+          <w:lang w:val="en-US"/>
+        </w:rPr>
+      </w:pPr>
+    </w:p>
+    <w:p>
+      <w:pPr>
+        <w:rPr>
+          <w:lang w:val="en-US"/>
+        </w:rPr>
+      </w:pPr>
+      <w:r>
+        <w:rPr>
+          <w:lang w:val="en-US"/>
+        </w:rPr>
+        <w:t>MAX_RUNS=3000</w:t>
+      </w:r>
+    </w:p>
+    <w:p>
+      <w:pPr>
+        <w:rPr>
+          <w:lang w:val="en-US"/>
+        </w:rPr>
+      </w:pPr>
+      <w:r>
+        <w:rPr>
+          <w:lang w:val="en-US"/>
+        </w:rPr>
+        <w:t>MAXIMUM_STEPS=500</w:t>
+      </w:r>
+    </w:p>
+    <w:p>
+      <w:pPr>
+        <w:rPr>
+          <w:lang w:val="en-US"/>
+        </w:rPr>
+      </w:pPr>
+      <w:r>
+        <w:rPr>
+          <w:lang w:val="en-US"/>
+        </w:rPr>
+        <w:t>EXPLORATION_STEPS_PER_STATE=100</w:t>
+      </w:r>
+    </w:p>
+    <w:p>
+      <w:pPr>
+        <w:rPr>
+          <w:lang w:val="en-US"/>
+        </w:rPr>
+      </w:pPr>
+    </w:p>
+    <w:p>
+      <w:pPr>
+        <w:rPr>
+          <w:lang w:val="en-US"/>
+        </w:rPr>
+      </w:pPr>
+      <w:r>
+        <w:rPr>
+          <w:lang w:val="en-US"/>
+        </w:rPr>
+        <w:t>GAMMA = 0.95</w:t>
+      </w:r>
+    </w:p>
+    <w:p>
+      <w:pPr>
+        <w:rPr>
+          <w:lang w:val="en-US"/>
+        </w:rPr>
+      </w:pPr>
+      <w:r>
+        <w:rPr>
+          <w:lang w:val="en-US"/>
+        </w:rPr>
+        <w:t>LEARNING_RATE = 0.2</w:t>
+      </w:r>
+    </w:p>
+    <w:p>
+      <w:pPr>
+        <w:rPr>
+          <w:lang w:val="en-US"/>
+        </w:rPr>
+      </w:pPr>
+    </w:p>
+    <w:p>
+      <w:pPr>
+        <w:rPr>
+          <w:lang w:val="en-US"/>
+        </w:rPr>
+      </w:pPr>
+      <w:r>
+        <w:rPr>
+          <w:lang w:val="en-US"/>
+        </w:rPr>
+        <w:t>EXPLORATION_MAX = 1.0</w:t>
+      </w:r>
+    </w:p>
+    <w:p>
+      <w:pPr>
+        <w:rPr>
+          <w:lang w:val="en-US"/>
+        </w:rPr>
+      </w:pPr>
+      <w:r>
+        <w:rPr>
+          <w:lang w:val="en-US"/>
+        </w:rPr>
+        <w:t>EXPLORATION_MIN = 0.05</w:t>
+      </w:r>
+    </w:p>
+    <w:p>
+      <w:pPr>
+        <w:rPr>
+          <w:lang w:val="en-US"/>
+        </w:rPr>
+      </w:pPr>
+      <w:r>
+        <w:rPr>
+          <w:lang w:val="en-US"/>
+        </w:rPr>
+        <w:t>EXPLORATION_DECAY = 0.9995</w:t>
+      </w:r>
+    </w:p>
+    <w:p>
+      <w:pPr>
+        <w:rPr>
+          <w:lang w:val="en-US"/>
+        </w:rPr>
+      </w:pPr>
+    </w:p>
+    <w:p>
+      <w:pPr>
+        <w:rPr>
+          <w:lang w:val="en-US"/>
+        </w:rPr>
+      </w:pPr>
+      <w:r>
+        <w:rPr>
+          <w:lang w:val="en-US"/>
+        </w:rPr>
+        <w:t>def get_reward(state, step):</w:t>
+      </w:r>
+    </w:p>
+    <w:p>
+      <w:pPr>
+        <w:rPr>
+          <w:lang w:val="en-US"/>
+        </w:rPr>
+      </w:pPr>
+      <w:r>
+        <w:rPr>
+          <w:lang w:val="en-US"/>
+        </w:rPr>
+        <w:t xml:space="preserve">    if state[0] &gt;= 0.5:</w:t>
+      </w:r>
+    </w:p>
+    <w:p>
+      <w:pPr>
+        <w:rPr>
+          <w:lang w:val="en-US"/>
+        </w:rPr>
+      </w:pPr>
+      <w:r>
+        <w:rPr>
+          <w:lang w:val="en-US"/>
+        </w:rPr>
+        <w:t xml:space="preserve">        print("Car has reached the goal")</w:t>
+      </w:r>
+    </w:p>
+    <w:p>
+      <w:pPr>
+        <w:rPr>
+          <w:lang w:val="en-US"/>
+        </w:rPr>
+      </w:pPr>
+      <w:r>
+        <w:rPr>
+          <w:lang w:val="en-US"/>
+        </w:rPr>
+        <w:t xml:space="preserve">        return 500</w:t>
+      </w:r>
+    </w:p>
+    <w:p>
+      <w:pPr>
+        <w:rPr>
+          <w:lang w:val="en-US"/>
+        </w:rPr>
+      </w:pPr>
+      <w:r>
+        <w:rPr>
+          <w:lang w:val="en-US"/>
+        </w:rPr>
+        <w:t xml:space="preserve">    elif state[0]&lt;-0.7:</w:t>
+      </w:r>
+    </w:p>
+    <w:p>
+      <w:pPr>
+        <w:rPr>
+          <w:lang w:val="en-US"/>
+        </w:rPr>
+      </w:pPr>
+      <w:r>
+        <w:rPr>
+          <w:lang w:val="en-US"/>
+        </w:rPr>
+        <w:t xml:space="preserve">        return ((state[0]+0.7))</w:t>
+      </w:r>
+    </w:p>
+    <w:p>
+      <w:pPr>
+        <w:rPr>
+          <w:lang w:val="en-US"/>
+        </w:rPr>
+      </w:pPr>
+      <w:r>
+        <w:rPr>
+          <w:lang w:val="en-US"/>
+        </w:rPr>
+        <w:t xml:space="preserve">    elif state[0]&gt;-0.7 and state[0]&lt;-0.2:</w:t>
+      </w:r>
+    </w:p>
+    <w:p>
+      <w:pPr>
+        <w:rPr>
+          <w:lang w:val="en-US"/>
+        </w:rPr>
+      </w:pPr>
+      <w:r>
+        <w:rPr>
+          <w:lang w:val="en-US"/>
+        </w:rPr>
+        <w:t xml:space="preserve">        return 9*(state[0]+0.3)</w:t>
+      </w:r>
+    </w:p>
+    <w:p>
+      <w:pPr>
+        <w:rPr>
+          <w:lang w:val="en-US"/>
+        </w:rPr>
+      </w:pPr>
+      <w:r>
+        <w:rPr>
+          <w:lang w:val="en-US"/>
+        </w:rPr>
+        <w:t xml:space="preserve">    elif state[0]&gt;=-0.2:</w:t>
+      </w:r>
+    </w:p>
+    <w:p>
+      <w:pPr>
+        <w:rPr>
+          <w:lang w:val="en-US"/>
+        </w:rPr>
+      </w:pPr>
+      <w:r>
+        <w:rPr>
+          <w:lang w:val="en-US"/>
+        </w:rPr>
+        <w:t xml:space="preserve">        return (9*(state[0]+0.3))**2</w:t>
+      </w:r>
+    </w:p>
+    <w:p>
+      <w:pPr>
+        <w:rPr>
+          <w:lang w:val="en-US"/>
+        </w:rPr>
+      </w:pPr>
+    </w:p>
+    <w:p>
+      <w:pPr>
+        <w:rPr>
+          <w:lang w:val="en-US"/>
+        </w:rPr>
+      </w:pPr>
+      <w:r>
+        <w:rPr>
+          <w:noProof/>
+          <w:lang w:val="en-US"/>
+        </w:rPr>
+        <w:lastRenderedPageBreak/>
+        <w:drawing>
+          <wp:inline distT="0" distB="0" distL="0" distR="0" wp14:anchorId="73A74F85" wp14:editId="647081D7">
+            <wp:extent cx="4410075" cy="2222151"/>
+            <wp:effectExtent l="0" t="0" r="0" b="6985"/>
+            <wp:docPr id="42" name="Imagen 42"/>
+            <wp:cNvGraphicFramePr>
+              <a:graphicFrameLocks xmlns:a="http://schemas.openxmlformats.org/drawingml/2006/main" noChangeAspect="1"/>
+            </wp:cNvGraphicFramePr>
+            <a:graphic xmlns:a="http://schemas.openxmlformats.org/drawingml/2006/main">
+              <a:graphicData uri="http://schemas.openxmlformats.org/drawingml/2006/picture">
+                <pic:pic xmlns:pic="http://schemas.openxmlformats.org/drawingml/2006/picture">
+                  <pic:nvPicPr>
+                    <pic:cNvPr id="1" name=""/>
+                    <pic:cNvPicPr/>
+                  </pic:nvPicPr>
+                  <pic:blipFill>
+                    <a:blip r:embed="rId46"/>
+                    <a:stretch>
+                      <a:fillRect/>
+                    </a:stretch>
+                  </pic:blipFill>
+                  <pic:spPr>
+                    <a:xfrm>
+                      <a:off x="0" y="0"/>
+                      <a:ext cx="4421405" cy="2227860"/>
+                    </a:xfrm>
+                    <a:prstGeom prst="rect">
+                      <a:avLst/>
+                    </a:prstGeom>
+                  </pic:spPr>
+                </pic:pic>
+              </a:graphicData>
+            </a:graphic>
+          </wp:inline>
+        </w:drawing>
+      </w:r>
+    </w:p>
+    <w:p>
+      <w:pPr>
+        <w:rPr>
+          <w:noProof/>
+        </w:rPr>
+      </w:pPr>
+      <w:r>
+        <w:rPr>
+          <w:noProof/>
+        </w:rPr>
+        <w:t xml:space="preserve"> </w:t>
+      </w:r>
+    </w:p>
+    <w:p>
+      <w:pPr>
+        <w:rPr>
+          <w:lang w:val="en-US"/>
+        </w:rPr>
+      </w:pPr>
+      <w:r>
+        <w:rPr>
+          <w:noProof/>
+          <w:lang w:val="en-US"/>
+        </w:rPr>
+        <w:drawing>
+          <wp:inline distT="0" distB="0" distL="0" distR="0" wp14:anchorId="420ADAF1" wp14:editId="1F6B152F">
+            <wp:extent cx="4610157" cy="2334895"/>
+            <wp:effectExtent l="0" t="0" r="0" b="8255"/>
+            <wp:docPr id="43" name="Imagen 43"/>
+            <wp:cNvGraphicFramePr>
+              <a:graphicFrameLocks xmlns:a="http://schemas.openxmlformats.org/drawingml/2006/main" noChangeAspect="1"/>
+            </wp:cNvGraphicFramePr>
+            <a:graphic xmlns:a="http://schemas.openxmlformats.org/drawingml/2006/main">
+              <a:graphicData uri="http://schemas.openxmlformats.org/drawingml/2006/picture">
+                <pic:pic xmlns:pic="http://schemas.openxmlformats.org/drawingml/2006/picture">
+                  <pic:nvPicPr>
+                    <pic:cNvPr id="1" name=""/>
+                    <pic:cNvPicPr/>
+                  </pic:nvPicPr>
+                  <pic:blipFill>
+                    <a:blip r:embed="rId47"/>
+                    <a:stretch>
+                      <a:fillRect/>
+                    </a:stretch>
+                  </pic:blipFill>
+                  <pic:spPr>
+                    <a:xfrm>
+                      <a:off x="0" y="0"/>
+                      <a:ext cx="4614065" cy="2336874"/>
+                    </a:xfrm>
+                    <a:prstGeom prst="rect">
+                      <a:avLst/>
+                    </a:prstGeom>
+                  </pic:spPr>
+                </pic:pic>
+              </a:graphicData>
+            </a:graphic>
+          </wp:inline>
+        </w:drawing>
+      </w:r>
+    </w:p>
+    <w:p>
+      <w:pPr>
+        <w:rPr>
+          <w:lang w:val="en-US"/>
+        </w:rPr>
+      </w:pPr>
+      <w:r>
+        <w:rPr>
+          <w:noProof/>
+          <w:lang w:val="en-US"/>
+        </w:rPr>
+        <w:drawing>
+          <wp:inline distT="0" distB="0" distL="0" distR="0" wp14:anchorId="2930CCBC" wp14:editId="592233D0">
+            <wp:extent cx="4610100" cy="2319686"/>
+            <wp:effectExtent l="0" t="0" r="0" b="4445"/>
+            <wp:docPr id="44" name="Imagen 44"/>
+            <wp:cNvGraphicFramePr>
+              <a:graphicFrameLocks xmlns:a="http://schemas.openxmlformats.org/drawingml/2006/main" noChangeAspect="1"/>
+            </wp:cNvGraphicFramePr>
+            <a:graphic xmlns:a="http://schemas.openxmlformats.org/drawingml/2006/main">
+              <a:graphicData uri="http://schemas.openxmlformats.org/drawingml/2006/picture">
+                <pic:pic xmlns:pic="http://schemas.openxmlformats.org/drawingml/2006/picture">
+                  <pic:nvPicPr>
+                    <pic:cNvPr id="1" name=""/>
+                    <pic:cNvPicPr/>
+                  </pic:nvPicPr>
+                  <pic:blipFill>
+                    <a:blip r:embed="rId48"/>
+                    <a:stretch>
+                      <a:fillRect/>
+                    </a:stretch>
+                  </pic:blipFill>
+                  <pic:spPr>
+                    <a:xfrm>
+                      <a:off x="0" y="0"/>
+                      <a:ext cx="4621762" cy="2325554"/>
+                    </a:xfrm>
+                    <a:prstGeom prst="rect">
+                      <a:avLst/>
+                    </a:prstGeom>
+                  </pic:spPr>
+                </pic:pic>
+              </a:graphicData>
+            </a:graphic>
+          </wp:inline>
+        </w:drawing>
+      </w:r>
+    </w:p>
+    <w:p>
+      <w:pPr>
+        <w:rPr>
+          <w:lang w:val="en-US"/>
+        </w:rPr>
+      </w:pPr>
+    </w:p>
+    <w:p>
+      <w:pPr>
+        <w:rPr>
+          <w:lang w:val="en-US"/>
+        </w:rPr>
+      </w:pPr>
+      <w:r>
+        <w:rPr>
+          <w:lang w:val="en-US"/>
+        </w:rPr>
+        <w:t>Run 600</w:t>
+      </w:r>
+    </w:p>
+    <w:p>
+      <w:pPr>
+        <w:rPr>
+          <w:lang w:val="en-US"/>
+        </w:rPr>
+      </w:pPr>
+      <w:r>
+        <w:rPr>
+          <w:noProof/>
+          <w:lang w:val="en-US"/>
+        </w:rPr>
+        <w:lastRenderedPageBreak/>
+        <w:drawing>
+          <wp:inline distT="0" distB="0" distL="0" distR="0" wp14:anchorId="21518082" wp14:editId="471C82AF">
+            <wp:extent cx="5400040" cy="2223135"/>
+            <wp:effectExtent l="0" t="0" r="0" b="5715"/>
+            <wp:docPr id="45" name="Imagen 45"/>
+            <wp:cNvGraphicFramePr>
+              <a:graphicFrameLocks xmlns:a="http://schemas.openxmlformats.org/drawingml/2006/main" noChangeAspect="1"/>
+            </wp:cNvGraphicFramePr>
+            <a:graphic xmlns:a="http://schemas.openxmlformats.org/drawingml/2006/main">
+              <a:graphicData uri="http://schemas.openxmlformats.org/drawingml/2006/picture">
+                <pic:pic xmlns:pic="http://schemas.openxmlformats.org/drawingml/2006/picture">
+                  <pic:nvPicPr>
+                    <pic:cNvPr id="1" name=""/>
+                    <pic:cNvPicPr/>
+                  </pic:nvPicPr>
+                  <pic:blipFill>
+                    <a:blip r:embed="rId49"/>
+                    <a:stretch>
+                      <a:fillRect/>
+                    </a:stretch>
+                  </pic:blipFill>
+                  <pic:spPr>
+                    <a:xfrm>
+                      <a:off x="0" y="0"/>
+                      <a:ext cx="5400040" cy="2223135"/>
+                    </a:xfrm>
+                    <a:prstGeom prst="rect">
+                      <a:avLst/>
+                    </a:prstGeom>
+                  </pic:spPr>
+                </pic:pic>
+              </a:graphicData>
+            </a:graphic>
+          </wp:inline>
+        </w:drawing>
+      </w:r>
+    </w:p>
+    <w:p>
+      <w:pPr>
+        <w:rPr>
+          <w:lang w:val="en-US"/>
+        </w:rPr>
+      </w:pPr>
+    </w:p>
+    <w:p>
+      <w:pPr>
+        <w:rPr>
+          <w:lang w:val="en-US"/>
+        </w:rPr>
+      </w:pPr>
+    </w:p>
+    <w:p>
+      <w:pPr>
+        <w:rPr>
+          <w:lang w:val="en-US"/>
+        </w:rPr>
+      </w:pPr>
+    </w:p>
+    <w:p>
+      <w:pPr>
+        <w:rPr>
+          <w:lang w:val="en-US"/>
+        </w:rPr>
+      </w:pPr>
+      <w:r>
+        <w:rPr>
+          <w:lang w:val="en-US"/>
+        </w:rPr>
+        <w:t>Run 1200</w:t>
+      </w:r>
+    </w:p>
+    <w:p>
+      <w:pPr>
+        <w:rPr>
+          <w:lang w:val="en-US"/>
+        </w:rPr>
+      </w:pPr>
+      <w:r>
+        <w:rPr>
+          <w:noProof/>
+          <w:lang w:val="en-US"/>
+        </w:rPr>
+        <w:drawing>
+          <wp:inline distT="0" distB="0" distL="0" distR="0" wp14:anchorId="4BB64E47" wp14:editId="40038483">
+            <wp:extent cx="5400040" cy="2320290"/>
+            <wp:effectExtent l="0" t="0" r="0" b="3810"/>
+            <wp:docPr id="46" name="Imagen 46"/>
+            <wp:cNvGraphicFramePr>
+              <a:graphicFrameLocks xmlns:a="http://schemas.openxmlformats.org/drawingml/2006/main" noChangeAspect="1"/>
+            </wp:cNvGraphicFramePr>
+            <a:graphic xmlns:a="http://schemas.openxmlformats.org/drawingml/2006/main">
+              <a:graphicData uri="http://schemas.openxmlformats.org/drawingml/2006/picture">
+                <pic:pic xmlns:pic="http://schemas.openxmlformats.org/drawingml/2006/picture">
+                  <pic:nvPicPr>
+                    <pic:cNvPr id="1" name=""/>
+                    <pic:cNvPicPr/>
+                  </pic:nvPicPr>
+                  <pic:blipFill>
+                    <a:blip r:embed="rId50"/>
+                    <a:stretch>
+                      <a:fillRect/>
+                    </a:stretch>
+                  </pic:blipFill>
+                  <pic:spPr>
+                    <a:xfrm>
+                      <a:off x="0" y="0"/>
+                      <a:ext cx="5400040" cy="2320290"/>
+                    </a:xfrm>
+                    <a:prstGeom prst="rect">
+                      <a:avLst/>
+                    </a:prstGeom>
+                  </pic:spPr>
+                </pic:pic>
+              </a:graphicData>
+            </a:graphic>
+          </wp:inline>
+        </w:drawing>
+      </w:r>
+    </w:p>
+    <w:p>
+      <w:pPr>
+        <w:rPr>
+          <w:lang w:val="en-US"/>
+        </w:rPr>
+      </w:pPr>
+      <w:r>
+        <w:rPr>
+          <w:lang w:val="en-US"/>
+        </w:rPr>
+        <w:t>Run 2100</w:t>
+      </w:r>
+    </w:p>
+    <w:p>
+      <w:pPr>
+        <w:rPr>
+          <w:lang w:val="en-US"/>
+        </w:rPr>
+      </w:pPr>
+      <w:r>
+        <w:rPr>
+          <w:noProof/>
+          <w:lang w:val="en-US"/>
+        </w:rPr>
+        <w:drawing>
+          <wp:inline distT="0" distB="0" distL="0" distR="0" wp14:anchorId="43716FAD" wp14:editId="305C6E0A">
+            <wp:extent cx="5400040" cy="2287905"/>
+            <wp:effectExtent l="0" t="0" r="0" b="0"/>
+            <wp:docPr id="47" name="Imagen 47"/>
+            <wp:cNvGraphicFramePr>
+              <a:graphicFrameLocks xmlns:a="http://schemas.openxmlformats.org/drawingml/2006/main" noChangeAspect="1"/>
+            </wp:cNvGraphicFramePr>
+            <a:graphic xmlns:a="http://schemas.openxmlformats.org/drawingml/2006/main">
+              <a:graphicData uri="http://schemas.openxmlformats.org/drawingml/2006/picture">
+                <pic:pic xmlns:pic="http://schemas.openxmlformats.org/drawingml/2006/picture">
+                  <pic:nvPicPr>
+                    <pic:cNvPr id="1" name=""/>
+                    <pic:cNvPicPr/>
+                  </pic:nvPicPr>
+                  <pic:blipFill>
+                    <a:blip r:embed="rId51"/>
+                    <a:stretch>
+                      <a:fillRect/>
+                    </a:stretch>
+                  </pic:blipFill>
+                  <pic:spPr>
+                    <a:xfrm>
+                      <a:off x="0" y="0"/>
+                      <a:ext cx="5400040" cy="2287905"/>
+                    </a:xfrm>
+                    <a:prstGeom prst="rect">
+                      <a:avLst/>
+                    </a:prstGeom>
+                  </pic:spPr>
+                </pic:pic>
+              </a:graphicData>
+            </a:graphic>
+          </wp:inline>
+        </w:drawing>
+      </w:r>
+    </w:p>
+    <w:p>
+      <w:pPr>
+        <w:rPr>
+          <w:lang w:val="en-US"/>
+        </w:rPr>
+      </w:pPr>
+      <w:r>
+        <w:rPr>
+          <w:lang w:val="en-US"/>
+        </w:rPr>
+        <w:t>Run 3000</w:t>
+      </w:r>
+    </w:p>
+    <w:p>
+      <w:pPr>
+        <w:rPr>
+          <w:lang w:val="en-US"/>
+        </w:rPr>
+      </w:pPr>
+      <w:r>
+        <w:rPr>
+          <w:noProof/>
+          <w:lang w:val="en-US"/>
+        </w:rPr>
+        <w:lastRenderedPageBreak/>
+        <w:drawing>
+          <wp:inline distT="0" distB="0" distL="0" distR="0" wp14:anchorId="1ECCA847" wp14:editId="5596462F">
+            <wp:extent cx="5400040" cy="2157095"/>
+            <wp:effectExtent l="0" t="0" r="0" b="0"/>
+            <wp:docPr id="48" name="Imagen 48"/>
+            <wp:cNvGraphicFramePr>
+              <a:graphicFrameLocks xmlns:a="http://schemas.openxmlformats.org/drawingml/2006/main" noChangeAspect="1"/>
+            </wp:cNvGraphicFramePr>
+            <a:graphic xmlns:a="http://schemas.openxmlformats.org/drawingml/2006/main">
+              <a:graphicData uri="http://schemas.openxmlformats.org/drawingml/2006/picture">
+                <pic:pic xmlns:pic="http://schemas.openxmlformats.org/drawingml/2006/picture">
+                  <pic:nvPicPr>
+                    <pic:cNvPr id="1" name=""/>
+                    <pic:cNvPicPr/>
+                  </pic:nvPicPr>
+                  <pic:blipFill>
+                    <a:blip r:embed="rId52"/>
+                    <a:stretch>
+                      <a:fillRect/>
+                    </a:stretch>
+                  </pic:blipFill>
+                  <pic:spPr>
+                    <a:xfrm>
+                      <a:off x="0" y="0"/>
+                      <a:ext cx="5400040" cy="2157095"/>
+                    </a:xfrm>
+                    <a:prstGeom prst="rect">
+                      <a:avLst/>
+                    </a:prstGeom>
+                  </pic:spPr>
+                </pic:pic>
+              </a:graphicData>
+            </a:graphic>
+          </wp:inline>
+        </w:drawing>
+      </w:r>
+    </w:p>
+    <w:p>
+      <w:pPr>
+        <w:rPr>
+          <w:lang w:val="en-US"/>
+        </w:rPr>
+      </w:pPr>
+    </w:p>
+    <w:p>
+      <w:pPr>
+        <w:rPr>
+          <w:lang w:val="en-US"/>
+        </w:rPr>
+      </w:pPr>
+    </w:p>
+    <w:p>
+      <w:pPr>
+        <w:rPr>
+          <w:lang w:val="en-US"/>
+        </w:rPr>
+      </w:pPr>
+    </w:p>
+    <w:p>
+      <w:pPr>
+        <w:rPr>
+          <w:color w:val="FF0000"/>
+          <w:lang w:val="en-US"/>
+        </w:rPr>
+      </w:pPr>
+      <w:r>
+        <w:rPr>
+          <w:color w:val="FF0000"/>
+          <w:lang w:val="en-US"/>
+        </w:rPr>
+        <w:t>Sa</w:t>
+      </w:r>
+      <w:r>
+        <w:rPr>
+          <w:color w:val="FF0000"/>
+          <w:lang w:val="en-US"/>
+        </w:rPr>
+        <w:t>m</w:t>
+      </w:r>
+      <w:r>
+        <w:rPr>
+          <w:color w:val="FF0000"/>
+          <w:lang w:val="en-US"/>
+        </w:rPr>
+        <w:t>e than the last one but with more exploration:</w:t>
+      </w:r>
+    </w:p>
+    <w:p>
+      <w:pPr>
+        <w:rPr>
+          <w:lang w:val="en-US"/>
+        </w:rPr>
+      </w:pPr>
+    </w:p>
+    <w:p>
+      <w:pPr>
+        <w:rPr>
+          <w:lang w:val="en-US"/>
+        </w:rPr>
+      </w:pPr>
+      <w:r>
+        <w:rPr>
+          <w:lang w:val="en-US"/>
+        </w:rPr>
+        <w:t>#It should be multiple of 10</w:t>
+      </w:r>
+    </w:p>
+    <w:p>
+      <w:pPr>
+        <w:rPr>
+          <w:lang w:val="en-US"/>
+        </w:rPr>
+      </w:pPr>
+      <w:r>
+        <w:rPr>
+          <w:lang w:val="en-US"/>
+        </w:rPr>
+        <w:t>MAX_RUNS=2500</w:t>
+      </w:r>
+    </w:p>
+    <w:p>
+      <w:pPr>
+        <w:rPr>
+          <w:lang w:val="en-US"/>
+        </w:rPr>
+      </w:pPr>
+      <w:r>
+        <w:rPr>
+          <w:lang w:val="en-US"/>
+        </w:rPr>
+        <w:t>MAXIMUM_STEPS=500</w:t>
+      </w:r>
+    </w:p>
+    <w:p>
+      <w:pPr>
+        <w:rPr>
+          <w:lang w:val="en-US"/>
+        </w:rPr>
+      </w:pPr>
+    </w:p>
+    <w:p>
+      <w:pPr>
+        <w:rPr>
+          <w:lang w:val="en-US"/>
+        </w:rPr>
+      </w:pPr>
+      <w:r>
+        <w:rPr>
+          <w:lang w:val="en-US"/>
+        </w:rPr>
+        <w:t>INTERPOLATION=MAX_RUNS/10</w:t>
+      </w:r>
+    </w:p>
+    <w:p>
+      <w:pPr>
+        <w:rPr>
+          <w:lang w:val="en-US"/>
+        </w:rPr>
+      </w:pPr>
+    </w:p>
+    <w:p>
+      <w:pPr>
+        <w:rPr>
+          <w:lang w:val="en-US"/>
+        </w:rPr>
+      </w:pPr>
+      <w:r>
+        <w:rPr>
+          <w:lang w:val="en-US"/>
+        </w:rPr>
+        <w:t>ENV_NAME = "MountainCar-v0"</w:t>
+      </w:r>
+    </w:p>
+    <w:p>
+      <w:pPr>
+        <w:rPr>
+          <w:lang w:val="en-US"/>
+        </w:rPr>
+      </w:pPr>
+    </w:p>
+    <w:p>
+      <w:pPr>
+        <w:rPr>
+          <w:lang w:val="en-US"/>
+        </w:rPr>
+      </w:pPr>
+      <w:r>
+        <w:rPr>
+          <w:lang w:val="en-US"/>
+        </w:rPr>
+        <w:t>GAMMA = 0.95</w:t>
+      </w:r>
+    </w:p>
+    <w:p>
+      <w:pPr>
+        <w:rPr>
+          <w:lang w:val="en-US"/>
+        </w:rPr>
+      </w:pPr>
+      <w:r>
+        <w:rPr>
+          <w:lang w:val="en-US"/>
+        </w:rPr>
+        <w:t>LEARNING_RATE = 0.25</w:t>
+      </w:r>
+    </w:p>
+    <w:p>
+      <w:pPr>
+        <w:rPr>
+          <w:lang w:val="en-US"/>
+        </w:rPr>
+      </w:pPr>
+    </w:p>
+    <w:p>
+      <w:pPr>
+        <w:rPr>
+          <w:lang w:val="en-US"/>
+        </w:rPr>
+      </w:pPr>
+      <w:r>
+        <w:rPr>
+          <w:lang w:val="en-US"/>
+        </w:rPr>
+        <w:t>EXPLORATION_MAX = 1.0</w:t>
+      </w:r>
+    </w:p>
+    <w:p>
+      <w:pPr>
+        <w:rPr>
+          <w:lang w:val="en-US"/>
+        </w:rPr>
+      </w:pPr>
+      <w:r>
+        <w:rPr>
+          <w:lang w:val="en-US"/>
+        </w:rPr>
+        <w:t>EXPLORATION_MIN = 0.05</w:t>
+      </w:r>
+    </w:p>
+    <w:p>
+      <w:pPr>
+        <w:rPr>
+          <w:lang w:val="en-US"/>
+        </w:rPr>
+      </w:pPr>
+      <w:r>
+        <w:rPr>
+          <w:lang w:val="en-US"/>
+        </w:rPr>
+        <w:t>EXPLORATION_DECAY = 0.9</w:t>
+      </w:r>
+    </w:p>
+    <w:p>
+      <w:pPr>
+        <w:rPr>
+          <w:lang w:val="en-US"/>
+        </w:rPr>
+      </w:pPr>
+    </w:p>
+    <w:p>
+      <w:pPr>
+        <w:rPr>
+          <w:lang w:val="en-US"/>
+        </w:rPr>
+      </w:pPr>
+      <w:r>
+        <w:rPr>
+          <w:noProof/>
+          <w:lang w:val="en-US"/>
+        </w:rPr>
+        <w:lastRenderedPageBreak/>
+        <w:drawing>
+          <wp:inline distT="0" distB="0" distL="0" distR="0" wp14:anchorId="7AECDE2D" wp14:editId="32A66041">
+            <wp:extent cx="5400040" cy="2809240"/>
+            <wp:effectExtent l="0" t="0" r="0" b="0"/>
+            <wp:docPr id="49" name="Imagen 49"/>
+            <wp:cNvGraphicFramePr>
+              <a:graphicFrameLocks xmlns:a="http://schemas.openxmlformats.org/drawingml/2006/main" noChangeAspect="1"/>
+            </wp:cNvGraphicFramePr>
+            <a:graphic xmlns:a="http://schemas.openxmlformats.org/drawingml/2006/main">
+              <a:graphicData uri="http://schemas.openxmlformats.org/drawingml/2006/picture">
+                <pic:pic xmlns:pic="http://schemas.openxmlformats.org/drawingml/2006/picture">
+                  <pic:nvPicPr>
+                    <pic:cNvPr id="1" name=""/>
+                    <pic:cNvPicPr/>
+                  </pic:nvPicPr>
+                  <pic:blipFill>
+                    <a:blip r:embed="rId53"/>
+                    <a:stretch>
+                      <a:fillRect/>
+                    </a:stretch>
+                  </pic:blipFill>
+                  <pic:spPr>
+                    <a:xfrm>
+                      <a:off x="0" y="0"/>
+                      <a:ext cx="5400040" cy="2809240"/>
+                    </a:xfrm>
+                    <a:prstGeom prst="rect">
+                      <a:avLst/>
+                    </a:prstGeom>
+                  </pic:spPr>
+                </pic:pic>
+              </a:graphicData>
+            </a:graphic>
+          </wp:inline>
+        </w:drawing>
+      </w:r>
+    </w:p>
+    <w:p>
+      <w:pPr>
+        <w:rPr>
+          <w:color w:val="FF0000"/>
+          <w:lang w:val="en-US"/>
+        </w:rPr>
+      </w:pPr>
+    </w:p>
+    <w:p>
+      <w:pPr>
+        <w:rPr>
+          <w:color w:val="FF0000"/>
+          <w:lang w:val="en-US"/>
+        </w:rPr>
+      </w:pPr>
+    </w:p>
+    <w:p>
+      <w:pPr>
+        <w:rPr>
+          <w:color w:val="FF0000"/>
+          <w:lang w:val="en-US"/>
+        </w:rPr>
+      </w:pPr>
+      <w:r>
+        <w:rPr>
+          <w:color w:val="FF0000"/>
+          <w:lang w:val="en-US"/>
+        </w:rPr>
+        <w:t xml:space="preserve">Same than optimal one up to now </w:t>
+      </w:r>
+      <w:r>
+        <w:rPr>
+          <w:color w:val="FF0000"/>
+          <w:lang w:val="en-US"/>
+        </w:rPr>
+        <w:t xml:space="preserve">but reswarding in terms of </w:t>
+      </w:r>
+      <w:r>
+        <w:rPr>
+          <w:color w:val="FF0000"/>
+          <w:lang w:val="en-US"/>
+        </w:rPr>
+        <w:t>how high is the car</w:t>
+      </w:r>
+      <w:r>
+        <w:rPr>
+          <w:color w:val="FF0000"/>
+          <w:lang w:val="en-US"/>
+        </w:rPr>
+        <w:t xml:space="preserve"> in exponential way</w:t>
+      </w:r>
+      <w:r>
+        <w:rPr>
+          <w:color w:val="FF0000"/>
+          <w:lang w:val="en-US"/>
+        </w:rPr>
+        <w:t xml:space="preserve"> </w:t>
+      </w:r>
+      <w:r>
+        <w:rPr>
+          <w:color w:val="FF0000"/>
+          <w:lang w:val="en-US"/>
+        </w:rPr>
+        <w:t>(more generic reward function)</w:t>
+      </w:r>
+      <w:r>
+        <w:rPr>
+          <w:color w:val="FF0000"/>
+          <w:lang w:val="en-US"/>
+        </w:rPr>
+        <w:t xml:space="preserve"> [AIM TO CONCLUDE que tiene que ser exponencial (y no es necesario indicar explicitamente que hay que evitar el valle a toda costa)).</w:t>
+      </w:r>
+    </w:p>
+    <w:p>
+      <w:pPr>
+        <w:rPr>
+          <w:lang w:val="en-US"/>
+        </w:rPr>
+      </w:pPr>
+    </w:p>
+    <w:p>
+      <w:pPr>
+        <w:rPr>
+          <w:lang w:val="en-US"/>
+        </w:rPr>
+      </w:pPr>
+      <w:r>
+        <w:rPr>
+          <w:lang w:val="en-US"/>
+        </w:rPr>
+        <w:t>GAMMA = 0.95</w:t>
+      </w:r>
+    </w:p>
+    <w:p>
+      <w:pPr>
+        <w:rPr>
+          <w:lang w:val="en-US"/>
+        </w:rPr>
+      </w:pPr>
+      <w:r>
+        <w:rPr>
+          <w:lang w:val="en-US"/>
+        </w:rPr>
+        <w:t>LEARNING_RATE = 0.2</w:t>
+      </w:r>
+    </w:p>
+    <w:p>
+      <w:pPr>
+        <w:rPr>
+          <w:lang w:val="en-US"/>
+        </w:rPr>
+      </w:pPr>
+    </w:p>
+    <w:p>
+      <w:pPr>
+        <w:rPr>
+          <w:lang w:val="en-US"/>
+        </w:rPr>
+      </w:pPr>
+      <w:r>
+        <w:rPr>
+          <w:lang w:val="en-US"/>
+        </w:rPr>
+        <w:t>EXPLORATION_MAX = 1.0</w:t>
+      </w:r>
+    </w:p>
+    <w:p>
+      <w:pPr>
+        <w:rPr>
+          <w:lang w:val="en-US"/>
+        </w:rPr>
+      </w:pPr>
+      <w:r>
+        <w:rPr>
+          <w:lang w:val="en-US"/>
+        </w:rPr>
+        <w:t>EXPLORATION_MIN = 0.05</w:t>
+      </w:r>
+    </w:p>
+    <w:p>
+      <w:pPr>
+        <w:rPr>
+          <w:lang w:val="en-US"/>
+        </w:rPr>
+      </w:pPr>
+      <w:r>
+        <w:rPr>
+          <w:lang w:val="en-US"/>
+        </w:rPr>
+        <w:t>EXPLORATION_DECAY = 0.9</w:t>
+      </w:r>
+      <w:r>
+        <w:rPr>
+          <w:lang w:val="en-US"/>
+        </w:rPr>
+        <w:t>9</w:t>
+      </w:r>
+      <w:r>
+        <w:rPr>
+          <w:lang w:val="en-US"/>
+        </w:rPr>
+        <w:t>995</w:t>
+      </w:r>
+    </w:p>
+    <w:p>
+      <w:pPr>
+        <w:rPr>
+          <w:color w:val="FF0000"/>
+          <w:lang w:val="en-US"/>
+        </w:rPr>
+      </w:pPr>
+    </w:p>
+    <w:p>
+      <w:pPr>
+        <w:rPr>
+          <w:lang w:val="en-US"/>
+        </w:rPr>
+      </w:pPr>
+      <w:r>
+        <w:rPr>
+          <w:lang w:val="en-US"/>
+        </w:rPr>
+        <w:t>def get_reward(state, step):</w:t>
+      </w:r>
+    </w:p>
+    <w:p>
+      <w:pPr>
+        <w:rPr>
+          <w:lang w:val="en-US"/>
+        </w:rPr>
+      </w:pPr>
+      <w:r>
+        <w:rPr>
+          <w:lang w:val="en-US"/>
+        </w:rPr>
+        <w:t xml:space="preserve">    if state[0] &gt;= 0.5:</w:t>
+      </w:r>
+    </w:p>
+    <w:p>
+      <w:pPr>
+        <w:rPr>
+          <w:lang w:val="en-US"/>
+        </w:rPr>
+      </w:pPr>
+      <w:r>
+        <w:rPr>
+          <w:lang w:val="en-US"/>
+        </w:rPr>
+        <w:t xml:space="preserve">        print("Car has reached the goal")</w:t>
+      </w:r>
+    </w:p>
+    <w:p>
+      <w:pPr>
+        <w:rPr>
+          <w:lang w:val="en-US"/>
+        </w:rPr>
+      </w:pPr>
+      <w:r>
+        <w:rPr>
+          <w:lang w:val="en-US"/>
+        </w:rPr>
+        <w:t xml:space="preserve">        return 500</w:t>
+      </w:r>
+    </w:p>
+    <w:p>
+      <w:pPr>
+        <w:rPr>
+          <w:lang w:val="en-US"/>
+        </w:rPr>
+      </w:pPr>
+      <w:r>
+        <w:rPr>
+          <w:lang w:val="en-US"/>
+        </w:rPr>
+        <w:t xml:space="preserve">    elif state[0]&gt;=0.1:</w:t>
+      </w:r>
+    </w:p>
+    <w:p>
+      <w:pPr>
+        <w:rPr>
+          <w:lang w:val="en-US"/>
+        </w:rPr>
+      </w:pPr>
+      <w:r>
+        <w:rPr>
+          <w:lang w:val="en-US"/>
+        </w:rPr>
+        <w:t xml:space="preserve">        return 3**(4*(abs((state[0]*10))))</w:t>
+      </w:r>
+    </w:p>
+    <w:p>
+      <w:pPr>
+        <w:rPr>
+          <w:lang w:val="en-US"/>
+        </w:rPr>
+      </w:pPr>
+    </w:p>
+    <w:p>
+      <w:pPr>
+        <w:rPr>
+          <w:lang w:val="en-US"/>
+        </w:rPr>
+      </w:pPr>
+      <w:r>
+        <w:rPr>
+          <w:lang w:val="en-US"/>
+        </w:rPr>
+        <w:lastRenderedPageBreak/>
+        <w:drawing>
+          <wp:inline distT="0" distB="0" distL="0" distR="0" wp14:anchorId="2243989B" wp14:editId="3C598BE2">
+            <wp:extent cx="5400040" cy="2792730"/>
+            <wp:effectExtent l="0" t="0" r="0" b="7620"/>
+            <wp:docPr id="50" name="Imagen 50"/>
+            <wp:cNvGraphicFramePr>
+              <a:graphicFrameLocks xmlns:a="http://schemas.openxmlformats.org/drawingml/2006/main" noChangeAspect="1"/>
+            </wp:cNvGraphicFramePr>
+            <a:graphic xmlns:a="http://schemas.openxmlformats.org/drawingml/2006/main">
+              <a:graphicData uri="http://schemas.openxmlformats.org/drawingml/2006/picture">
+                <pic:pic xmlns:pic="http://schemas.openxmlformats.org/drawingml/2006/picture">
+                  <pic:nvPicPr>
+                    <pic:cNvPr id="1" name=""/>
+                    <pic:cNvPicPr/>
+                  </pic:nvPicPr>
+                  <pic:blipFill>
+                    <a:blip r:embed="rId54"/>
+                    <a:stretch>
+                      <a:fillRect/>
+                    </a:stretch>
+                  </pic:blipFill>
+                  <pic:spPr>
+                    <a:xfrm>
+                      <a:off x="0" y="0"/>
+                      <a:ext cx="5400040" cy="2792730"/>
                     </a:xfrm>
                     <a:prstGeom prst="rect">
                       <a:avLst/>

</xml_diff>